<commit_message>
update Kết quả thực hiện
8 - KetQuaThucHien
</commit_message>
<xml_diff>
--- a/Document/4-PhanTich v2.0.docx
+++ b/Document/4-PhanTich v2.0.docx
@@ -4,7 +4,7 @@
   <w:body>
     <w:p>
       <w:pPr>
-        <w:pStyle w:val="Tiu"/>
+        <w:pStyle w:val="Title"/>
         <w:jc w:val="right"/>
         <w:rPr>
           <w:lang w:val="en-US"/>
@@ -27,7 +27,7 @@
     </w:p>
     <w:p>
       <w:pPr>
-        <w:pStyle w:val="Tiu"/>
+        <w:pStyle w:val="Title"/>
         <w:jc w:val="right"/>
         <w:rPr>
           <w:lang w:val="en-US"/>
@@ -36,7 +36,7 @@
     </w:p>
     <w:p>
       <w:pPr>
-        <w:pStyle w:val="Tiu"/>
+        <w:pStyle w:val="Title"/>
         <w:jc w:val="right"/>
         <w:rPr>
           <w:lang w:val="en-US"/>
@@ -45,7 +45,7 @@
     </w:p>
     <w:p>
       <w:pPr>
-        <w:pStyle w:val="Tiu"/>
+        <w:pStyle w:val="Title"/>
         <w:jc w:val="right"/>
         <w:rPr>
           <w:lang w:val="en-US"/>
@@ -54,7 +54,7 @@
     </w:p>
     <w:p>
       <w:pPr>
-        <w:pStyle w:val="Tiu"/>
+        <w:pStyle w:val="Title"/>
         <w:jc w:val="right"/>
         <w:rPr>
           <w:lang w:val="en-US"/>
@@ -131,7 +131,7 @@
     </w:p>
     <w:p>
       <w:pPr>
-        <w:pStyle w:val="Tiu"/>
+        <w:pStyle w:val="Title"/>
         <w:jc w:val="both"/>
         <w:rPr>
           <w:lang w:val="en-US"/>
@@ -540,8 +540,6 @@
               </w:rPr>
               <w:t>4</w:t>
             </w:r>
-            <w:bookmarkStart w:id="0" w:name="_GoBack"/>
-            <w:bookmarkEnd w:id="0"/>
             <w:r>
               <w:rPr>
                 <w:rFonts w:eastAsia="SimSun"/>
@@ -817,7 +815,7 @@
             <w:pPr>
               <w:keepLines/>
               <w:spacing w:after="120"/>
-              <w:jc w:val="both"/>
+              <w:jc w:val="center"/>
               <w:rPr>
                 <w:rFonts w:eastAsia="SimSun"/>
                 <w:lang w:val="en-US"/>
@@ -838,6 +836,8 @@
               </w:rPr>
               <w:t>, thay đổi</w:t>
             </w:r>
+            <w:bookmarkStart w:id="0" w:name="_GoBack"/>
+            <w:bookmarkEnd w:id="0"/>
           </w:p>
         </w:tc>
         <w:tc>
@@ -1071,7 +1071,7 @@
     </w:tbl>
     <w:p>
       <w:pPr>
-        <w:pStyle w:val="Tiu"/>
+        <w:pStyle w:val="Title"/>
         <w:jc w:val="both"/>
         <w:rPr>
           <w:lang w:val="en-US"/>
@@ -1080,7 +1080,7 @@
     </w:p>
     <w:p>
       <w:pPr>
-        <w:pStyle w:val="Tiu"/>
+        <w:pStyle w:val="Title"/>
         <w:rPr>
           <w:lang w:val="en-US"/>
         </w:rPr>
@@ -1098,7 +1098,7 @@
     </w:p>
     <w:p>
       <w:pPr>
-        <w:pStyle w:val="Mucluc1"/>
+        <w:pStyle w:val="TOC1"/>
         <w:tabs>
           <w:tab w:val="left" w:pos="432"/>
         </w:tabs>
@@ -1131,7 +1131,7 @@
       <w:hyperlink w:anchor="_Toc6431285" w:history="1">
         <w:r>
           <w:rPr>
-            <w:rStyle w:val="Siuktni"/>
+            <w:rStyle w:val="Hyperlink"/>
             <w:noProof/>
           </w:rPr>
           <w:t>1.</w:t>
@@ -1148,14 +1148,14 @@
         </w:r>
         <w:r>
           <w:rPr>
-            <w:rStyle w:val="Siuktni"/>
+            <w:rStyle w:val="Hyperlink"/>
             <w:noProof/>
           </w:rPr>
           <w:t xml:space="preserve">Sơ đồ lớp </w:t>
         </w:r>
         <w:r>
           <w:rPr>
-            <w:rStyle w:val="Siuktni"/>
+            <w:rStyle w:val="Hyperlink"/>
             <w:noProof/>
             <w:lang w:val="en-US"/>
           </w:rPr>
@@ -1163,14 +1163,14 @@
         </w:r>
         <w:r>
           <w:rPr>
-            <w:rStyle w:val="Siuktni"/>
+            <w:rStyle w:val="Hyperlink"/>
             <w:noProof/>
           </w:rPr>
           <w:t>mức phân tích</w:t>
         </w:r>
         <w:r>
           <w:rPr>
-            <w:rStyle w:val="Siuktni"/>
+            <w:rStyle w:val="Hyperlink"/>
             <w:noProof/>
             <w:lang w:val="en-US"/>
           </w:rPr>
@@ -1228,7 +1228,7 @@
     </w:p>
     <w:p>
       <w:pPr>
-        <w:pStyle w:val="Mucluc2"/>
+        <w:pStyle w:val="TOC2"/>
         <w:tabs>
           <w:tab w:val="left" w:pos="1000"/>
         </w:tabs>
@@ -1243,7 +1243,7 @@
       <w:hyperlink w:anchor="_Toc6431286" w:history="1">
         <w:r>
           <w:rPr>
-            <w:rStyle w:val="Siuktni"/>
+            <w:rStyle w:val="Hyperlink"/>
             <w:noProof/>
             <w:lang w:val="en-US"/>
           </w:rPr>
@@ -1261,7 +1261,7 @@
         </w:r>
         <w:r>
           <w:rPr>
-            <w:rStyle w:val="Siuktni"/>
+            <w:rStyle w:val="Hyperlink"/>
             <w:noProof/>
           </w:rPr>
           <w:t>Sơ đồ lớp (mức phân tích)</w:t>
@@ -1318,7 +1318,7 @@
     </w:p>
     <w:p>
       <w:pPr>
-        <w:pStyle w:val="Mucluc2"/>
+        <w:pStyle w:val="TOC2"/>
         <w:tabs>
           <w:tab w:val="left" w:pos="1000"/>
         </w:tabs>
@@ -1333,7 +1333,7 @@
       <w:hyperlink w:anchor="_Toc6431287" w:history="1">
         <w:r>
           <w:rPr>
-            <w:rStyle w:val="Siuktni"/>
+            <w:rStyle w:val="Hyperlink"/>
             <w:noProof/>
           </w:rPr>
           <w:t>1.2</w:t>
@@ -1350,7 +1350,7 @@
         </w:r>
         <w:r>
           <w:rPr>
-            <w:rStyle w:val="Siuktni"/>
+            <w:rStyle w:val="Hyperlink"/>
             <w:noProof/>
           </w:rPr>
           <w:t>Danh sách các lớp đối tượng và quan hệ</w:t>
@@ -1407,7 +1407,7 @@
     </w:p>
     <w:p>
       <w:pPr>
-        <w:pStyle w:val="Mucluc2"/>
+        <w:pStyle w:val="TOC2"/>
         <w:tabs>
           <w:tab w:val="left" w:pos="1000"/>
         </w:tabs>
@@ -1422,7 +1422,7 @@
       <w:hyperlink w:anchor="_Toc6431288" w:history="1">
         <w:r>
           <w:rPr>
-            <w:rStyle w:val="Siuktni"/>
+            <w:rStyle w:val="Hyperlink"/>
             <w:noProof/>
           </w:rPr>
           <w:t>1.3</w:t>
@@ -1439,7 +1439,7 @@
         </w:r>
         <w:r>
           <w:rPr>
-            <w:rStyle w:val="Siuktni"/>
+            <w:rStyle w:val="Hyperlink"/>
             <w:noProof/>
           </w:rPr>
           <w:t>Mô tả chi tiết từng lớp đối tượng</w:t>
@@ -1496,7 +1496,7 @@
     </w:p>
     <w:p>
       <w:pPr>
-        <w:pStyle w:val="Mucluc1"/>
+        <w:pStyle w:val="TOC1"/>
         <w:tabs>
           <w:tab w:val="left" w:pos="432"/>
         </w:tabs>
@@ -1511,7 +1511,7 @@
       <w:hyperlink w:anchor="_Toc6431289" w:history="1">
         <w:r>
           <w:rPr>
-            <w:rStyle w:val="Siuktni"/>
+            <w:rStyle w:val="Hyperlink"/>
             <w:noProof/>
           </w:rPr>
           <w:t>2.</w:t>
@@ -1528,7 +1528,7 @@
         </w:r>
         <w:r>
           <w:rPr>
-            <w:rStyle w:val="Siuktni"/>
+            <w:rStyle w:val="Hyperlink"/>
             <w:noProof/>
           </w:rPr>
           <w:t>Sơ đồ trạng thái</w:t>
@@ -1585,7 +1585,7 @@
     </w:p>
     <w:p>
       <w:pPr>
-        <w:pStyle w:val="ThnVnban"/>
+        <w:pStyle w:val="BodyText"/>
         <w:rPr>
           <w:lang w:val="en-US"/>
         </w:rPr>
@@ -1599,7 +1599,7 @@
     </w:p>
     <w:p>
       <w:pPr>
-        <w:pStyle w:val="u1"/>
+        <w:pStyle w:val="Heading1"/>
       </w:pPr>
       <w:r>
         <w:br w:type="page"/>
@@ -1630,7 +1630,7 @@
     </w:p>
     <w:p>
       <w:pPr>
-        <w:pStyle w:val="u2"/>
+        <w:pStyle w:val="Heading2"/>
         <w:rPr>
           <w:lang w:val="en-US"/>
         </w:rPr>
@@ -1730,7 +1730,7 @@
     </w:p>
     <w:p>
       <w:pPr>
-        <w:pStyle w:val="u2"/>
+        <w:pStyle w:val="Heading2"/>
       </w:pPr>
       <w:bookmarkStart w:id="4" w:name="_Toc6431287"/>
       <w:r>
@@ -1740,7 +1740,7 @@
     </w:p>
     <w:tbl>
       <w:tblPr>
-        <w:tblStyle w:val="LiBang"/>
+        <w:tblStyle w:val="TableGrid"/>
         <w:tblW w:w="8868" w:type="dxa"/>
         <w:tblLook w:val="01E0" w:firstRow="1" w:lastRow="1" w:firstColumn="1" w:lastColumn="1" w:noHBand="0" w:noVBand="0"/>
       </w:tblPr>
@@ -1757,7 +1757,7 @@
           </w:tcPr>
           <w:p>
             <w:pPr>
-              <w:pStyle w:val="ThnVnban"/>
+              <w:pStyle w:val="BodyText"/>
               <w:spacing w:after="0"/>
             </w:pPr>
             <w:r>
@@ -1771,7 +1771,7 @@
           </w:tcPr>
           <w:p>
             <w:pPr>
-              <w:pStyle w:val="ThnVnban"/>
+              <w:pStyle w:val="BodyText"/>
               <w:spacing w:after="0"/>
             </w:pPr>
             <w:r>
@@ -1785,7 +1785,7 @@
           </w:tcPr>
           <w:p>
             <w:pPr>
-              <w:pStyle w:val="ThnVnban"/>
+              <w:pStyle w:val="BodyText"/>
               <w:spacing w:after="0"/>
               <w:jc w:val="center"/>
             </w:pPr>
@@ -1800,7 +1800,7 @@
           </w:tcPr>
           <w:p>
             <w:pPr>
-              <w:pStyle w:val="ThnVnban"/>
+              <w:pStyle w:val="BodyText"/>
               <w:spacing w:after="0"/>
             </w:pPr>
             <w:r>
@@ -1816,7 +1816,7 @@
           </w:tcPr>
           <w:p>
             <w:pPr>
-              <w:pStyle w:val="ThnVnban"/>
+              <w:pStyle w:val="BodyText"/>
               <w:spacing w:after="0"/>
             </w:pPr>
             <w:r>
@@ -1830,7 +1830,7 @@
           </w:tcPr>
           <w:p>
             <w:pPr>
-              <w:pStyle w:val="ThnVnban"/>
+              <w:pStyle w:val="BodyText"/>
               <w:spacing w:after="0"/>
               <w:rPr>
                 <w:lang w:val="en-US"/>
@@ -1850,7 +1850,7 @@
           </w:tcPr>
           <w:p>
             <w:pPr>
-              <w:pStyle w:val="ThnVnban"/>
+              <w:pStyle w:val="BodyText"/>
               <w:spacing w:after="0"/>
               <w:jc w:val="center"/>
             </w:pPr>
@@ -1865,7 +1865,7 @@
           </w:tcPr>
           <w:p>
             <w:pPr>
-              <w:pStyle w:val="ThnVnban"/>
+              <w:pStyle w:val="BodyText"/>
               <w:spacing w:after="0"/>
             </w:pPr>
             <w:r>
@@ -1890,7 +1890,7 @@
           </w:tcPr>
           <w:p>
             <w:pPr>
-              <w:pStyle w:val="ThnVnban"/>
+              <w:pStyle w:val="BodyText"/>
               <w:spacing w:after="0"/>
             </w:pPr>
             <w:r>
@@ -1904,7 +1904,7 @@
           </w:tcPr>
           <w:p>
             <w:pPr>
-              <w:pStyle w:val="ThnVnban"/>
+              <w:pStyle w:val="BodyText"/>
               <w:spacing w:after="0"/>
               <w:rPr>
                 <w:lang w:val="en-US"/>
@@ -1927,7 +1927,7 @@
           </w:tcPr>
           <w:p>
             <w:pPr>
-              <w:pStyle w:val="ThnVnban"/>
+              <w:pStyle w:val="BodyText"/>
               <w:spacing w:after="0"/>
               <w:jc w:val="center"/>
             </w:pPr>
@@ -1942,7 +1942,7 @@
           </w:tcPr>
           <w:p>
             <w:pPr>
-              <w:pStyle w:val="ThnVnban"/>
+              <w:pStyle w:val="BodyText"/>
               <w:spacing w:after="0"/>
             </w:pPr>
             <w:r>
@@ -1967,7 +1967,7 @@
           </w:tcPr>
           <w:p>
             <w:pPr>
-              <w:pStyle w:val="ThnVnban"/>
+              <w:pStyle w:val="BodyText"/>
               <w:spacing w:after="0"/>
             </w:pPr>
             <w:r>
@@ -1981,7 +1981,7 @@
           </w:tcPr>
           <w:p>
             <w:pPr>
-              <w:pStyle w:val="ThnVnban"/>
+              <w:pStyle w:val="BodyText"/>
               <w:spacing w:after="0"/>
               <w:rPr>
                 <w:lang w:val="en-US"/>
@@ -2001,7 +2001,7 @@
           </w:tcPr>
           <w:p>
             <w:pPr>
-              <w:pStyle w:val="ThnVnban"/>
+              <w:pStyle w:val="BodyText"/>
               <w:spacing w:after="0"/>
               <w:jc w:val="center"/>
             </w:pPr>
@@ -2016,7 +2016,7 @@
           </w:tcPr>
           <w:p>
             <w:pPr>
-              <w:pStyle w:val="ThnVnban"/>
+              <w:pStyle w:val="BodyText"/>
               <w:spacing w:after="0"/>
               <w:rPr>
                 <w:lang w:val="en-US"/>
@@ -2050,7 +2050,7 @@
           </w:tcPr>
           <w:p>
             <w:pPr>
-              <w:pStyle w:val="ThnVnban"/>
+              <w:pStyle w:val="BodyText"/>
               <w:spacing w:after="0"/>
             </w:pPr>
             <w:r>
@@ -2064,7 +2064,7 @@
           </w:tcPr>
           <w:p>
             <w:pPr>
-              <w:pStyle w:val="ThnVnban"/>
+              <w:pStyle w:val="BodyText"/>
               <w:spacing w:after="0"/>
               <w:rPr>
                 <w:lang w:val="en-US"/>
@@ -2087,7 +2087,7 @@
           </w:tcPr>
           <w:p>
             <w:pPr>
-              <w:pStyle w:val="ThnVnban"/>
+              <w:pStyle w:val="BodyText"/>
               <w:spacing w:after="0"/>
               <w:jc w:val="center"/>
             </w:pPr>
@@ -2102,7 +2102,7 @@
           </w:tcPr>
           <w:p>
             <w:pPr>
-              <w:pStyle w:val="ThnVnban"/>
+              <w:pStyle w:val="BodyText"/>
               <w:spacing w:after="0"/>
               <w:rPr>
                 <w:lang w:val="en-US"/>
@@ -2136,7 +2136,7 @@
           </w:tcPr>
           <w:p>
             <w:pPr>
-              <w:pStyle w:val="ThnVnban"/>
+              <w:pStyle w:val="BodyText"/>
               <w:spacing w:after="0"/>
             </w:pPr>
             <w:r>
@@ -2150,7 +2150,7 @@
           </w:tcPr>
           <w:p>
             <w:pPr>
-              <w:pStyle w:val="ThnVnban"/>
+              <w:pStyle w:val="BodyText"/>
               <w:spacing w:after="0"/>
             </w:pPr>
             <w:r>
@@ -2164,7 +2164,7 @@
           </w:tcPr>
           <w:p>
             <w:pPr>
-              <w:pStyle w:val="ThnVnban"/>
+              <w:pStyle w:val="BodyText"/>
               <w:spacing w:after="0"/>
               <w:jc w:val="center"/>
             </w:pPr>
@@ -2179,7 +2179,7 @@
           </w:tcPr>
           <w:p>
             <w:pPr>
-              <w:pStyle w:val="ThnVnban"/>
+              <w:pStyle w:val="BodyText"/>
               <w:spacing w:after="0"/>
             </w:pPr>
             <w:r>
@@ -2208,7 +2208,7 @@
           </w:tcPr>
           <w:p>
             <w:pPr>
-              <w:pStyle w:val="ThnVnban"/>
+              <w:pStyle w:val="BodyText"/>
               <w:spacing w:after="0"/>
             </w:pPr>
             <w:r>
@@ -2223,7 +2223,7 @@
           </w:tcPr>
           <w:p>
             <w:pPr>
-              <w:pStyle w:val="ThnVnban"/>
+              <w:pStyle w:val="BodyText"/>
               <w:spacing w:after="0"/>
             </w:pPr>
             <w:r>
@@ -2237,7 +2237,7 @@
           </w:tcPr>
           <w:p>
             <w:pPr>
-              <w:pStyle w:val="ThnVnban"/>
+              <w:pStyle w:val="BodyText"/>
               <w:spacing w:after="0"/>
               <w:jc w:val="center"/>
             </w:pPr>
@@ -2252,7 +2252,7 @@
           </w:tcPr>
           <w:p>
             <w:pPr>
-              <w:pStyle w:val="ThnVnban"/>
+              <w:pStyle w:val="BodyText"/>
               <w:spacing w:after="0"/>
             </w:pPr>
             <w:r>
@@ -2286,7 +2286,7 @@
           </w:tcPr>
           <w:p>
             <w:pPr>
-              <w:pStyle w:val="ThnVnban"/>
+              <w:pStyle w:val="BodyText"/>
               <w:spacing w:after="0"/>
             </w:pPr>
             <w:r>
@@ -2300,7 +2300,7 @@
           </w:tcPr>
           <w:p>
             <w:pPr>
-              <w:pStyle w:val="ThnVnban"/>
+              <w:pStyle w:val="BodyText"/>
               <w:spacing w:after="0"/>
             </w:pPr>
             <w:r>
@@ -2314,7 +2314,7 @@
           </w:tcPr>
           <w:p>
             <w:pPr>
-              <w:pStyle w:val="ThnVnban"/>
+              <w:pStyle w:val="BodyText"/>
               <w:spacing w:after="0"/>
               <w:jc w:val="center"/>
             </w:pPr>
@@ -2329,7 +2329,7 @@
           </w:tcPr>
           <w:p>
             <w:pPr>
-              <w:pStyle w:val="ThnVnban"/>
+              <w:pStyle w:val="BodyText"/>
               <w:spacing w:after="0"/>
             </w:pPr>
             <w:r>
@@ -2345,7 +2345,7 @@
           </w:tcPr>
           <w:p>
             <w:pPr>
-              <w:pStyle w:val="ThnVnban"/>
+              <w:pStyle w:val="BodyText"/>
               <w:spacing w:after="0"/>
               <w:rPr>
                 <w:lang w:val="en-US"/>
@@ -2365,7 +2365,7 @@
           </w:tcPr>
           <w:p>
             <w:pPr>
-              <w:pStyle w:val="ThnVnban"/>
+              <w:pStyle w:val="BodyText"/>
               <w:spacing w:after="0"/>
               <w:rPr>
                 <w:lang w:val="en-US"/>
@@ -2385,7 +2385,7 @@
           </w:tcPr>
           <w:p>
             <w:pPr>
-              <w:pStyle w:val="ThnVnban"/>
+              <w:pStyle w:val="BodyText"/>
               <w:spacing w:after="0"/>
               <w:jc w:val="center"/>
               <w:rPr>
@@ -2401,7 +2401,7 @@
           </w:p>
           <w:p>
             <w:pPr>
-              <w:pStyle w:val="ThnVnban"/>
+              <w:pStyle w:val="BodyText"/>
               <w:spacing w:after="0"/>
               <w:rPr>
                 <w:lang w:val="en-US"/>
@@ -2415,7 +2415,7 @@
           </w:tcPr>
           <w:p>
             <w:pPr>
-              <w:pStyle w:val="ThnVnban"/>
+              <w:pStyle w:val="BodyText"/>
               <w:spacing w:after="0"/>
               <w:rPr>
                 <w:lang w:val="en-US"/>
@@ -2437,7 +2437,7 @@
           </w:tcPr>
           <w:p>
             <w:pPr>
-              <w:pStyle w:val="ThnVnban"/>
+              <w:pStyle w:val="BodyText"/>
               <w:spacing w:after="0"/>
               <w:rPr>
                 <w:lang w:val="en-US"/>
@@ -2457,7 +2457,7 @@
           </w:tcPr>
           <w:p>
             <w:pPr>
-              <w:pStyle w:val="ThnVnban"/>
+              <w:pStyle w:val="BodyText"/>
               <w:spacing w:after="0"/>
               <w:rPr>
                 <w:lang w:val="en-US"/>
@@ -2480,7 +2480,7 @@
           </w:tcPr>
           <w:p>
             <w:pPr>
-              <w:pStyle w:val="ThnVnban"/>
+              <w:pStyle w:val="BodyText"/>
               <w:spacing w:after="0"/>
               <w:jc w:val="center"/>
             </w:pPr>
@@ -2492,7 +2492,7 @@
           </w:tcPr>
           <w:p>
             <w:pPr>
-              <w:pStyle w:val="ThnVnban"/>
+              <w:pStyle w:val="BodyText"/>
               <w:spacing w:after="0"/>
             </w:pPr>
             <w:r>
@@ -2508,7 +2508,7 @@
           </w:tcPr>
           <w:p>
             <w:pPr>
-              <w:pStyle w:val="ThnVnban"/>
+              <w:pStyle w:val="BodyText"/>
               <w:spacing w:after="0"/>
               <w:rPr>
                 <w:lang w:val="en-US"/>
@@ -2531,7 +2531,7 @@
           </w:tcPr>
           <w:p>
             <w:pPr>
-              <w:pStyle w:val="ThnVnban"/>
+              <w:pStyle w:val="BodyText"/>
               <w:spacing w:after="0"/>
             </w:pPr>
             <w:r>
@@ -2545,7 +2545,7 @@
           </w:tcPr>
           <w:p>
             <w:pPr>
-              <w:pStyle w:val="ThnVnban"/>
+              <w:pStyle w:val="BodyText"/>
               <w:spacing w:after="0"/>
               <w:jc w:val="center"/>
             </w:pPr>
@@ -2557,7 +2557,7 @@
           </w:tcPr>
           <w:p>
             <w:pPr>
-              <w:pStyle w:val="ThnVnban"/>
+              <w:pStyle w:val="BodyText"/>
               <w:spacing w:after="0"/>
             </w:pPr>
             <w:r>
@@ -2569,7 +2569,7 @@
     </w:tbl>
     <w:p>
       <w:pPr>
-        <w:pStyle w:val="u2"/>
+        <w:pStyle w:val="Heading2"/>
       </w:pPr>
       <w:bookmarkStart w:id="5" w:name="_Toc6431288"/>
       <w:r>
@@ -2579,7 +2579,7 @@
     </w:p>
     <w:p>
       <w:pPr>
-        <w:pStyle w:val="ThnVnban"/>
+        <w:pStyle w:val="BodyText"/>
         <w:keepLines w:val="0"/>
         <w:widowControl/>
         <w:spacing w:after="0"/>
@@ -2593,7 +2593,7 @@
     </w:p>
     <w:tbl>
       <w:tblPr>
-        <w:tblStyle w:val="LiBang"/>
+        <w:tblStyle w:val="TableGrid"/>
         <w:tblW w:w="9576" w:type="dxa"/>
         <w:tblLook w:val="01E0" w:firstRow="1" w:lastRow="1" w:firstColumn="1" w:lastColumn="1" w:noHBand="0" w:noVBand="0"/>
       </w:tblPr>
@@ -2699,7 +2699,7 @@
           </w:tcPr>
           <w:p>
             <w:pPr>
-              <w:pStyle w:val="ThnVnban"/>
+              <w:pStyle w:val="BodyText"/>
               <w:spacing w:after="0"/>
             </w:pPr>
             <w:r>
@@ -2713,7 +2713,7 @@
           </w:tcPr>
           <w:p>
             <w:pPr>
-              <w:pStyle w:val="ThnVnban"/>
+              <w:pStyle w:val="BodyText"/>
               <w:spacing w:after="0"/>
               <w:jc w:val="center"/>
             </w:pPr>
@@ -2732,7 +2732,7 @@
           </w:p>
           <w:p>
             <w:pPr>
-              <w:pStyle w:val="ThnVnban"/>
+              <w:pStyle w:val="BodyText"/>
               <w:spacing w:after="0"/>
               <w:jc w:val="both"/>
             </w:pPr>
@@ -2742,14 +2742,14 @@
           </w:p>
           <w:p>
             <w:pPr>
-              <w:pStyle w:val="ThnVnban"/>
+              <w:pStyle w:val="BodyText"/>
               <w:spacing w:after="0"/>
               <w:jc w:val="both"/>
             </w:pPr>
           </w:p>
           <w:p>
             <w:pPr>
-              <w:pStyle w:val="ThnVnban"/>
+              <w:pStyle w:val="BodyText"/>
               <w:spacing w:after="0"/>
               <w:jc w:val="both"/>
             </w:pPr>
@@ -2759,7 +2759,7 @@
           </w:p>
           <w:p>
             <w:pPr>
-              <w:pStyle w:val="ThnVnban"/>
+              <w:pStyle w:val="BodyText"/>
               <w:spacing w:after="0"/>
               <w:jc w:val="both"/>
             </w:pPr>
@@ -2769,14 +2769,14 @@
           </w:p>
           <w:p>
             <w:pPr>
-              <w:pStyle w:val="ThnVnban"/>
+              <w:pStyle w:val="BodyText"/>
               <w:spacing w:after="0"/>
               <w:jc w:val="both"/>
             </w:pPr>
           </w:p>
           <w:p>
             <w:pPr>
-              <w:pStyle w:val="ThnVnban"/>
+              <w:pStyle w:val="BodyText"/>
               <w:spacing w:after="0"/>
               <w:jc w:val="both"/>
             </w:pPr>
@@ -2786,7 +2786,7 @@
           </w:p>
           <w:p>
             <w:pPr>
-              <w:pStyle w:val="ThnVnban"/>
+              <w:pStyle w:val="BodyText"/>
               <w:spacing w:after="0"/>
               <w:jc w:val="both"/>
             </w:pPr>
@@ -2796,7 +2796,7 @@
           </w:p>
           <w:p>
             <w:pPr>
-              <w:pStyle w:val="ThnVnban"/>
+              <w:pStyle w:val="BodyText"/>
               <w:spacing w:after="0"/>
               <w:jc w:val="both"/>
             </w:pPr>
@@ -2806,14 +2806,14 @@
           </w:p>
           <w:p>
             <w:pPr>
-              <w:pStyle w:val="ThnVnban"/>
+              <w:pStyle w:val="BodyText"/>
               <w:spacing w:after="0"/>
               <w:jc w:val="both"/>
             </w:pPr>
           </w:p>
           <w:p>
             <w:pPr>
-              <w:pStyle w:val="ThnVnban"/>
+              <w:pStyle w:val="BodyText"/>
               <w:spacing w:after="0"/>
               <w:jc w:val="both"/>
               <w:rPr>
@@ -2829,7 +2829,7 @@
           </w:p>
           <w:p>
             <w:pPr>
-              <w:pStyle w:val="ThnVnban"/>
+              <w:pStyle w:val="BodyText"/>
               <w:spacing w:after="0"/>
               <w:jc w:val="both"/>
               <w:rPr>
@@ -2850,16 +2850,16 @@
           </w:tcPr>
           <w:p>
             <w:pPr>
-              <w:pStyle w:val="ThnVnban"/>
-              <w:spacing w:after="0"/>
-              <w:rPr>
-                <w:lang w:val="en-US"/>
-              </w:rPr>
-            </w:pPr>
-          </w:p>
-          <w:p>
-            <w:pPr>
-              <w:pStyle w:val="ThnVnban"/>
+              <w:pStyle w:val="BodyText"/>
+              <w:spacing w:after="0"/>
+              <w:rPr>
+                <w:lang w:val="en-US"/>
+              </w:rPr>
+            </w:pPr>
+          </w:p>
+          <w:p>
+            <w:pPr>
+              <w:pStyle w:val="BodyText"/>
               <w:spacing w:after="0"/>
             </w:pPr>
             <w:r>
@@ -2871,13 +2871,13 @@
           </w:p>
           <w:p>
             <w:pPr>
-              <w:pStyle w:val="ThnVnban"/>
-              <w:spacing w:after="0"/>
-            </w:pPr>
-          </w:p>
-          <w:p>
-            <w:pPr>
-              <w:pStyle w:val="ThnVnban"/>
+              <w:pStyle w:val="BodyText"/>
+              <w:spacing w:after="0"/>
+            </w:pPr>
+          </w:p>
+          <w:p>
+            <w:pPr>
+              <w:pStyle w:val="BodyText"/>
               <w:spacing w:after="0"/>
             </w:pPr>
             <w:r>
@@ -2886,7 +2886,7 @@
           </w:p>
           <w:p>
             <w:pPr>
-              <w:pStyle w:val="ThnVnban"/>
+              <w:pStyle w:val="BodyText"/>
               <w:spacing w:after="0"/>
             </w:pPr>
             <w:r>
@@ -2895,13 +2895,13 @@
           </w:p>
           <w:p>
             <w:pPr>
-              <w:pStyle w:val="ThnVnban"/>
-              <w:spacing w:after="0"/>
-            </w:pPr>
-          </w:p>
-          <w:p>
-            <w:pPr>
-              <w:pStyle w:val="ThnVnban"/>
+              <w:pStyle w:val="BodyText"/>
+              <w:spacing w:after="0"/>
+            </w:pPr>
+          </w:p>
+          <w:p>
+            <w:pPr>
+              <w:pStyle w:val="BodyText"/>
               <w:spacing w:after="0"/>
               <w:rPr>
                 <w:lang w:val="en-US"/>
@@ -2916,7 +2916,7 @@
           </w:p>
           <w:p>
             <w:pPr>
-              <w:pStyle w:val="ThnVnban"/>
+              <w:pStyle w:val="BodyText"/>
               <w:spacing w:after="0"/>
             </w:pPr>
             <w:r>
@@ -2925,7 +2925,7 @@
           </w:p>
           <w:p>
             <w:pPr>
-              <w:pStyle w:val="ThnVnban"/>
+              <w:pStyle w:val="BodyText"/>
               <w:spacing w:after="0"/>
               <w:rPr>
                 <w:lang w:val="en-US"/>
@@ -2940,16 +2940,16 @@
           </w:p>
           <w:p>
             <w:pPr>
-              <w:pStyle w:val="ThnVnban"/>
-              <w:spacing w:after="0"/>
-              <w:rPr>
-                <w:lang w:val="en-US"/>
-              </w:rPr>
-            </w:pPr>
-          </w:p>
-          <w:p>
-            <w:pPr>
-              <w:pStyle w:val="ThnVnban"/>
+              <w:pStyle w:val="BodyText"/>
+              <w:spacing w:after="0"/>
+              <w:rPr>
+                <w:lang w:val="en-US"/>
+              </w:rPr>
+            </w:pPr>
+          </w:p>
+          <w:p>
+            <w:pPr>
+              <w:pStyle w:val="BodyText"/>
               <w:spacing w:after="0"/>
               <w:rPr>
                 <w:lang w:val="en-US"/>
@@ -2964,7 +2964,7 @@
           </w:p>
           <w:p>
             <w:pPr>
-              <w:pStyle w:val="ThnVnban"/>
+              <w:pStyle w:val="BodyText"/>
               <w:spacing w:after="0"/>
               <w:rPr>
                 <w:lang w:val="en-US"/>
@@ -2984,7 +2984,7 @@
           </w:tcPr>
           <w:p>
             <w:pPr>
-              <w:pStyle w:val="ThnVnban"/>
+              <w:pStyle w:val="BodyText"/>
               <w:spacing w:after="0"/>
             </w:pPr>
           </w:p>
@@ -2995,13 +2995,13 @@
           </w:tcPr>
           <w:p>
             <w:pPr>
-              <w:pStyle w:val="ThnVnban"/>
-              <w:spacing w:after="0"/>
-            </w:pPr>
-          </w:p>
-          <w:p>
-            <w:pPr>
-              <w:pStyle w:val="ThnVnban"/>
+              <w:pStyle w:val="BodyText"/>
+              <w:spacing w:after="0"/>
+            </w:pPr>
+          </w:p>
+          <w:p>
+            <w:pPr>
+              <w:pStyle w:val="BodyText"/>
               <w:spacing w:after="0"/>
             </w:pPr>
             <w:r>
@@ -3010,7 +3010,7 @@
           </w:p>
           <w:p>
             <w:pPr>
-              <w:pStyle w:val="ThnVnban"/>
+              <w:pStyle w:val="BodyText"/>
               <w:spacing w:after="0"/>
             </w:pPr>
             <w:r>
@@ -3019,7 +3019,7 @@
           </w:p>
           <w:p>
             <w:pPr>
-              <w:pStyle w:val="ThnVnban"/>
+              <w:pStyle w:val="BodyText"/>
               <w:spacing w:after="0"/>
             </w:pPr>
             <w:r>
@@ -3028,7 +3028,7 @@
           </w:p>
           <w:p>
             <w:pPr>
-              <w:pStyle w:val="ThnVnban"/>
+              <w:pStyle w:val="BodyText"/>
               <w:spacing w:after="0"/>
             </w:pPr>
             <w:r>
@@ -3037,7 +3037,7 @@
           </w:p>
           <w:p>
             <w:pPr>
-              <w:pStyle w:val="ThnVnban"/>
+              <w:pStyle w:val="BodyText"/>
               <w:spacing w:after="0"/>
             </w:pPr>
             <w:r>
@@ -3046,7 +3046,7 @@
           </w:p>
           <w:p>
             <w:pPr>
-              <w:pStyle w:val="ThnVnban"/>
+              <w:pStyle w:val="BodyText"/>
               <w:spacing w:after="0"/>
             </w:pPr>
             <w:r>
@@ -3055,7 +3055,7 @@
           </w:p>
           <w:p>
             <w:pPr>
-              <w:pStyle w:val="ThnVnban"/>
+              <w:pStyle w:val="BodyText"/>
               <w:spacing w:after="0"/>
               <w:rPr>
                 <w:lang w:val="en-US"/>
@@ -3070,7 +3070,7 @@
           </w:p>
           <w:p>
             <w:pPr>
-              <w:pStyle w:val="ThnVnban"/>
+              <w:pStyle w:val="BodyText"/>
               <w:spacing w:after="0"/>
               <w:rPr>
                 <w:lang w:val="en-US"/>
@@ -3092,7 +3092,7 @@
           </w:tcPr>
           <w:p>
             <w:pPr>
-              <w:pStyle w:val="ThnVnban"/>
+              <w:pStyle w:val="BodyText"/>
               <w:spacing w:after="0"/>
             </w:pPr>
             <w:r>
@@ -3106,7 +3106,7 @@
           </w:tcPr>
           <w:p>
             <w:pPr>
-              <w:pStyle w:val="ThnVnban"/>
+              <w:pStyle w:val="BodyText"/>
               <w:spacing w:after="0"/>
               <w:jc w:val="center"/>
             </w:pPr>
@@ -3125,7 +3125,7 @@
           </w:p>
           <w:p>
             <w:pPr>
-              <w:pStyle w:val="ThnVnban"/>
+              <w:pStyle w:val="BodyText"/>
               <w:spacing w:after="0"/>
             </w:pPr>
             <w:r>
@@ -3137,7 +3137,7 @@
           </w:p>
           <w:p>
             <w:pPr>
-              <w:pStyle w:val="ThnVnban"/>
+              <w:pStyle w:val="BodyText"/>
               <w:spacing w:after="0"/>
             </w:pPr>
             <w:r>
@@ -3146,16 +3146,16 @@
           </w:p>
           <w:p>
             <w:pPr>
-              <w:pStyle w:val="ThnVnban"/>
-              <w:spacing w:after="0"/>
-              <w:rPr>
-                <w:lang w:val="en-US"/>
-              </w:rPr>
-            </w:pPr>
-          </w:p>
-          <w:p>
-            <w:pPr>
-              <w:pStyle w:val="ThnVnban"/>
+              <w:pStyle w:val="BodyText"/>
+              <w:spacing w:after="0"/>
+              <w:rPr>
+                <w:lang w:val="en-US"/>
+              </w:rPr>
+            </w:pPr>
+          </w:p>
+          <w:p>
+            <w:pPr>
+              <w:pStyle w:val="BodyText"/>
               <w:spacing w:after="0"/>
               <w:rPr>
                 <w:lang w:val="en-US"/>
@@ -3175,16 +3175,16 @@
           </w:tcPr>
           <w:p>
             <w:pPr>
-              <w:pStyle w:val="ThnVnban"/>
-              <w:spacing w:after="0"/>
-              <w:rPr>
-                <w:lang w:val="en-US"/>
-              </w:rPr>
-            </w:pPr>
-          </w:p>
-          <w:p>
-            <w:pPr>
-              <w:pStyle w:val="ThnVnban"/>
+              <w:pStyle w:val="BodyText"/>
+              <w:spacing w:after="0"/>
+              <w:rPr>
+                <w:lang w:val="en-US"/>
+              </w:rPr>
+            </w:pPr>
+          </w:p>
+          <w:p>
+            <w:pPr>
+              <w:pStyle w:val="BodyText"/>
               <w:spacing w:after="0"/>
               <w:rPr>
                 <w:lang w:val="en-US"/>
@@ -3199,7 +3199,7 @@
           </w:p>
           <w:p>
             <w:pPr>
-              <w:pStyle w:val="ThnVnban"/>
+              <w:pStyle w:val="BodyText"/>
               <w:spacing w:after="0"/>
               <w:rPr>
                 <w:lang w:val="en-US"/>
@@ -3214,16 +3214,16 @@
           </w:p>
           <w:p>
             <w:pPr>
-              <w:pStyle w:val="ThnVnban"/>
-              <w:spacing w:after="0"/>
-              <w:rPr>
-                <w:lang w:val="en-US"/>
-              </w:rPr>
-            </w:pPr>
-          </w:p>
-          <w:p>
-            <w:pPr>
-              <w:pStyle w:val="ThnVnban"/>
+              <w:pStyle w:val="BodyText"/>
+              <w:spacing w:after="0"/>
+              <w:rPr>
+                <w:lang w:val="en-US"/>
+              </w:rPr>
+            </w:pPr>
+          </w:p>
+          <w:p>
+            <w:pPr>
+              <w:pStyle w:val="BodyText"/>
               <w:spacing w:after="0"/>
               <w:rPr>
                 <w:lang w:val="en-US"/>
@@ -3243,7 +3243,7 @@
           </w:tcPr>
           <w:p>
             <w:pPr>
-              <w:pStyle w:val="ThnVnban"/>
+              <w:pStyle w:val="BodyText"/>
               <w:spacing w:after="0"/>
             </w:pPr>
           </w:p>
@@ -3254,13 +3254,13 @@
           </w:tcPr>
           <w:p>
             <w:pPr>
-              <w:pStyle w:val="ThnVnban"/>
-              <w:spacing w:after="0"/>
-            </w:pPr>
-          </w:p>
-          <w:p>
-            <w:pPr>
-              <w:pStyle w:val="ThnVnban"/>
+              <w:pStyle w:val="BodyText"/>
+              <w:spacing w:after="0"/>
+            </w:pPr>
+          </w:p>
+          <w:p>
+            <w:pPr>
+              <w:pStyle w:val="BodyText"/>
               <w:spacing w:after="0"/>
               <w:rPr>
                 <w:lang w:val="en-US"/>
@@ -3275,7 +3275,7 @@
           </w:p>
           <w:p>
             <w:pPr>
-              <w:pStyle w:val="ThnVnban"/>
+              <w:pStyle w:val="BodyText"/>
               <w:spacing w:after="0"/>
             </w:pPr>
             <w:r>
@@ -3294,7 +3294,7 @@
           </w:p>
           <w:p>
             <w:pPr>
-              <w:pStyle w:val="ThnVnban"/>
+              <w:pStyle w:val="BodyText"/>
               <w:spacing w:after="0"/>
               <w:rPr>
                 <w:lang w:val="en-US"/>
@@ -3316,7 +3316,7 @@
           </w:tcPr>
           <w:p>
             <w:pPr>
-              <w:pStyle w:val="ThnVnban"/>
+              <w:pStyle w:val="BodyText"/>
               <w:spacing w:after="0"/>
               <w:rPr>
                 <w:lang w:val="en-US"/>
@@ -3337,7 +3337,7 @@
           </w:tcPr>
           <w:p>
             <w:pPr>
-              <w:pStyle w:val="ThnVnban"/>
+              <w:pStyle w:val="BodyText"/>
               <w:spacing w:after="0"/>
               <w:jc w:val="center"/>
               <w:rPr>
@@ -3353,7 +3353,7 @@
           </w:p>
           <w:p>
             <w:pPr>
-              <w:pStyle w:val="ThnVnban"/>
+              <w:pStyle w:val="BodyText"/>
               <w:spacing w:after="0"/>
               <w:jc w:val="center"/>
               <w:rPr>
@@ -3369,7 +3369,7 @@
           </w:p>
           <w:p>
             <w:pPr>
-              <w:pStyle w:val="ThnVnban"/>
+              <w:pStyle w:val="BodyText"/>
               <w:spacing w:after="0"/>
               <w:jc w:val="center"/>
               <w:rPr>
@@ -3385,7 +3385,7 @@
           </w:p>
           <w:p>
             <w:pPr>
-              <w:pStyle w:val="ThnVnban"/>
+              <w:pStyle w:val="BodyText"/>
               <w:spacing w:after="0"/>
               <w:jc w:val="center"/>
               <w:rPr>
@@ -3406,16 +3406,16 @@
           </w:tcPr>
           <w:p>
             <w:pPr>
-              <w:pStyle w:val="ThnVnban"/>
-              <w:spacing w:after="0"/>
-              <w:rPr>
-                <w:lang w:val="en-US"/>
-              </w:rPr>
-            </w:pPr>
-          </w:p>
-          <w:p>
-            <w:pPr>
-              <w:pStyle w:val="ThnVnban"/>
+              <w:pStyle w:val="BodyText"/>
+              <w:spacing w:after="0"/>
+              <w:rPr>
+                <w:lang w:val="en-US"/>
+              </w:rPr>
+            </w:pPr>
+          </w:p>
+          <w:p>
+            <w:pPr>
+              <w:pStyle w:val="BodyText"/>
               <w:spacing w:after="0"/>
               <w:rPr>
                 <w:lang w:val="en-US"/>
@@ -3430,7 +3430,7 @@
           </w:p>
           <w:p>
             <w:pPr>
-              <w:pStyle w:val="ThnVnban"/>
+              <w:pStyle w:val="BodyText"/>
               <w:spacing w:after="0"/>
               <w:rPr>
                 <w:lang w:val="en-US"/>
@@ -3445,7 +3445,7 @@
           </w:p>
           <w:p>
             <w:pPr>
-              <w:pStyle w:val="ThnVnban"/>
+              <w:pStyle w:val="BodyText"/>
               <w:spacing w:after="0"/>
               <w:rPr>
                 <w:lang w:val="en-US"/>
@@ -3465,7 +3465,7 @@
           </w:tcPr>
           <w:p>
             <w:pPr>
-              <w:pStyle w:val="ThnVnban"/>
+              <w:pStyle w:val="BodyText"/>
               <w:spacing w:after="0"/>
             </w:pPr>
           </w:p>
@@ -3476,13 +3476,13 @@
           </w:tcPr>
           <w:p>
             <w:pPr>
-              <w:pStyle w:val="ThnVnban"/>
-              <w:spacing w:after="0"/>
-            </w:pPr>
-          </w:p>
-          <w:p>
-            <w:pPr>
-              <w:pStyle w:val="ThnVnban"/>
+              <w:pStyle w:val="BodyText"/>
+              <w:spacing w:after="0"/>
+            </w:pPr>
+          </w:p>
+          <w:p>
+            <w:pPr>
+              <w:pStyle w:val="BodyText"/>
               <w:spacing w:after="0"/>
               <w:rPr>
                 <w:lang w:val="en-US"/>
@@ -3497,7 +3497,7 @@
           </w:p>
           <w:p>
             <w:pPr>
-              <w:pStyle w:val="ThnVnban"/>
+              <w:pStyle w:val="BodyText"/>
               <w:spacing w:after="0"/>
               <w:rPr>
                 <w:lang w:val="en-US"/>
@@ -3512,7 +3512,7 @@
           </w:p>
           <w:p>
             <w:pPr>
-              <w:pStyle w:val="ThnVnban"/>
+              <w:pStyle w:val="BodyText"/>
               <w:spacing w:after="0"/>
               <w:rPr>
                 <w:lang w:val="en-US"/>
@@ -3534,7 +3534,7 @@
           </w:tcPr>
           <w:p>
             <w:pPr>
-              <w:pStyle w:val="ThnVnban"/>
+              <w:pStyle w:val="BodyText"/>
               <w:spacing w:after="0"/>
             </w:pPr>
             <w:r>
@@ -3548,7 +3548,7 @@
           </w:tcPr>
           <w:p>
             <w:pPr>
-              <w:pStyle w:val="ThnVnban"/>
+              <w:pStyle w:val="BodyText"/>
               <w:spacing w:after="0"/>
               <w:jc w:val="center"/>
             </w:pPr>
@@ -3567,7 +3567,7 @@
           </w:p>
           <w:p>
             <w:pPr>
-              <w:pStyle w:val="ThnVnban"/>
+              <w:pStyle w:val="BodyText"/>
               <w:spacing w:after="0"/>
             </w:pPr>
             <w:r>
@@ -3581,16 +3581,16 @@
           </w:tcPr>
           <w:p>
             <w:pPr>
-              <w:pStyle w:val="ThnVnban"/>
-              <w:spacing w:after="0"/>
-              <w:rPr>
-                <w:lang w:val="en-US"/>
-              </w:rPr>
-            </w:pPr>
-          </w:p>
-          <w:p>
-            <w:pPr>
-              <w:pStyle w:val="ThnVnban"/>
+              <w:pStyle w:val="BodyText"/>
+              <w:spacing w:after="0"/>
+              <w:rPr>
+                <w:lang w:val="en-US"/>
+              </w:rPr>
+            </w:pPr>
+          </w:p>
+          <w:p>
+            <w:pPr>
+              <w:pStyle w:val="BodyText"/>
               <w:spacing w:after="0"/>
               <w:rPr>
                 <w:lang w:val="en-US"/>
@@ -3610,7 +3610,7 @@
           </w:tcPr>
           <w:p>
             <w:pPr>
-              <w:pStyle w:val="ThnVnban"/>
+              <w:pStyle w:val="BodyText"/>
               <w:spacing w:after="0"/>
             </w:pPr>
           </w:p>
@@ -3621,7 +3621,7 @@
           </w:tcPr>
           <w:p>
             <w:pPr>
-              <w:pStyle w:val="ThnVnban"/>
+              <w:pStyle w:val="BodyText"/>
               <w:spacing w:after="0"/>
               <w:rPr>
                 <w:lang w:val="en-US"/>
@@ -3655,7 +3655,7 @@
           </w:tcPr>
           <w:p>
             <w:pPr>
-              <w:pStyle w:val="ThnVnban"/>
+              <w:pStyle w:val="BodyText"/>
               <w:spacing w:after="0"/>
             </w:pPr>
             <w:r>
@@ -3669,7 +3669,7 @@
           </w:tcPr>
           <w:p>
             <w:pPr>
-              <w:pStyle w:val="ThnVnban"/>
+              <w:pStyle w:val="BodyText"/>
               <w:spacing w:after="0"/>
               <w:jc w:val="center"/>
             </w:pPr>
@@ -3679,7 +3679,7 @@
           </w:p>
           <w:p>
             <w:pPr>
-              <w:pStyle w:val="ThnVnban"/>
+              <w:pStyle w:val="BodyText"/>
               <w:spacing w:after="0"/>
             </w:pPr>
             <w:r>
@@ -3688,13 +3688,13 @@
           </w:p>
           <w:p>
             <w:pPr>
-              <w:pStyle w:val="ThnVnban"/>
-              <w:spacing w:after="0"/>
-            </w:pPr>
-          </w:p>
-          <w:p>
-            <w:pPr>
-              <w:pStyle w:val="ThnVnban"/>
+              <w:pStyle w:val="BodyText"/>
+              <w:spacing w:after="0"/>
+            </w:pPr>
+          </w:p>
+          <w:p>
+            <w:pPr>
+              <w:pStyle w:val="BodyText"/>
               <w:spacing w:after="0"/>
             </w:pPr>
             <w:r>
@@ -3708,16 +3708,16 @@
           </w:tcPr>
           <w:p>
             <w:pPr>
-              <w:pStyle w:val="ThnVnban"/>
-              <w:spacing w:after="0"/>
-              <w:rPr>
-                <w:lang w:val="en-US"/>
-              </w:rPr>
-            </w:pPr>
-          </w:p>
-          <w:p>
-            <w:pPr>
-              <w:pStyle w:val="ThnVnban"/>
+              <w:pStyle w:val="BodyText"/>
+              <w:spacing w:after="0"/>
+              <w:rPr>
+                <w:lang w:val="en-US"/>
+              </w:rPr>
+            </w:pPr>
+          </w:p>
+          <w:p>
+            <w:pPr>
+              <w:pStyle w:val="BodyText"/>
               <w:spacing w:after="0"/>
               <w:rPr>
                 <w:lang w:val="en-US"/>
@@ -3732,16 +3732,16 @@
           </w:p>
           <w:p>
             <w:pPr>
-              <w:pStyle w:val="ThnVnban"/>
-              <w:spacing w:after="0"/>
-              <w:rPr>
-                <w:lang w:val="en-US"/>
-              </w:rPr>
-            </w:pPr>
-          </w:p>
-          <w:p>
-            <w:pPr>
-              <w:pStyle w:val="ThnVnban"/>
+              <w:pStyle w:val="BodyText"/>
+              <w:spacing w:after="0"/>
+              <w:rPr>
+                <w:lang w:val="en-US"/>
+              </w:rPr>
+            </w:pPr>
+          </w:p>
+          <w:p>
+            <w:pPr>
+              <w:pStyle w:val="BodyText"/>
               <w:spacing w:after="0"/>
               <w:rPr>
                 <w:lang w:val="en-US"/>
@@ -3756,7 +3756,7 @@
           </w:p>
           <w:p>
             <w:pPr>
-              <w:pStyle w:val="ThnVnban"/>
+              <w:pStyle w:val="BodyText"/>
               <w:spacing w:after="0"/>
               <w:rPr>
                 <w:lang w:val="en-US"/>
@@ -3770,7 +3770,7 @@
           </w:tcPr>
           <w:p>
             <w:pPr>
-              <w:pStyle w:val="ThnVnban"/>
+              <w:pStyle w:val="BodyText"/>
               <w:spacing w:after="0"/>
             </w:pPr>
           </w:p>
@@ -3781,13 +3781,13 @@
           </w:tcPr>
           <w:p>
             <w:pPr>
-              <w:pStyle w:val="ThnVnban"/>
-              <w:spacing w:after="0"/>
-            </w:pPr>
-          </w:p>
-          <w:p>
-            <w:pPr>
-              <w:pStyle w:val="ThnVnban"/>
+              <w:pStyle w:val="BodyText"/>
+              <w:spacing w:after="0"/>
+            </w:pPr>
+          </w:p>
+          <w:p>
+            <w:pPr>
+              <w:pStyle w:val="BodyText"/>
               <w:spacing w:after="0"/>
             </w:pPr>
             <w:r>
@@ -3796,7 +3796,7 @@
           </w:p>
           <w:p>
             <w:pPr>
-              <w:pStyle w:val="ThnVnban"/>
+              <w:pStyle w:val="BodyText"/>
               <w:spacing w:after="0"/>
             </w:pPr>
             <w:r>
@@ -3812,7 +3812,7 @@
           </w:tcPr>
           <w:p>
             <w:pPr>
-              <w:pStyle w:val="ThnVnban"/>
+              <w:pStyle w:val="BodyText"/>
               <w:spacing w:after="0"/>
             </w:pPr>
             <w:r>
@@ -3826,7 +3826,7 @@
           </w:tcPr>
           <w:p>
             <w:pPr>
-              <w:pStyle w:val="ThnVnban"/>
+              <w:pStyle w:val="BodyText"/>
               <w:spacing w:after="0"/>
               <w:jc w:val="center"/>
             </w:pPr>
@@ -3836,7 +3836,7 @@
           </w:p>
           <w:p>
             <w:pPr>
-              <w:pStyle w:val="ThnVnban"/>
+              <w:pStyle w:val="BodyText"/>
               <w:spacing w:after="0"/>
             </w:pPr>
             <w:r>
@@ -3845,7 +3845,7 @@
           </w:p>
           <w:p>
             <w:pPr>
-              <w:pStyle w:val="ThnVnban"/>
+              <w:pStyle w:val="BodyText"/>
               <w:spacing w:after="0"/>
             </w:pPr>
             <w:r>
@@ -3859,16 +3859,16 @@
           </w:tcPr>
           <w:p>
             <w:pPr>
-              <w:pStyle w:val="ThnVnban"/>
-              <w:spacing w:after="0"/>
-              <w:rPr>
-                <w:lang w:val="en-US"/>
-              </w:rPr>
-            </w:pPr>
-          </w:p>
-          <w:p>
-            <w:pPr>
-              <w:pStyle w:val="ThnVnban"/>
+              <w:pStyle w:val="BodyText"/>
+              <w:spacing w:after="0"/>
+              <w:rPr>
+                <w:lang w:val="en-US"/>
+              </w:rPr>
+            </w:pPr>
+          </w:p>
+          <w:p>
+            <w:pPr>
+              <w:pStyle w:val="BodyText"/>
               <w:spacing w:after="0"/>
               <w:rPr>
                 <w:lang w:val="en-US"/>
@@ -3883,7 +3883,7 @@
           </w:p>
           <w:p>
             <w:pPr>
-              <w:pStyle w:val="ThnVnban"/>
+              <w:pStyle w:val="BodyText"/>
               <w:spacing w:after="0"/>
               <w:rPr>
                 <w:lang w:val="en-US"/>
@@ -3898,16 +3898,16 @@
           </w:p>
           <w:p>
             <w:pPr>
-              <w:pStyle w:val="ThnVnban"/>
-              <w:spacing w:after="0"/>
-              <w:rPr>
-                <w:lang w:val="en-US"/>
-              </w:rPr>
-            </w:pPr>
-          </w:p>
-          <w:p>
-            <w:pPr>
-              <w:pStyle w:val="ThnVnban"/>
+              <w:pStyle w:val="BodyText"/>
+              <w:spacing w:after="0"/>
+              <w:rPr>
+                <w:lang w:val="en-US"/>
+              </w:rPr>
+            </w:pPr>
+          </w:p>
+          <w:p>
+            <w:pPr>
+              <w:pStyle w:val="BodyText"/>
               <w:spacing w:after="0"/>
               <w:rPr>
                 <w:lang w:val="en-US"/>
@@ -3921,7 +3921,7 @@
           </w:tcPr>
           <w:p>
             <w:pPr>
-              <w:pStyle w:val="ThnVnban"/>
+              <w:pStyle w:val="BodyText"/>
               <w:spacing w:after="0"/>
             </w:pPr>
           </w:p>
@@ -3932,13 +3932,13 @@
           </w:tcPr>
           <w:p>
             <w:pPr>
-              <w:pStyle w:val="ThnVnban"/>
-              <w:spacing w:after="0"/>
-            </w:pPr>
-          </w:p>
-          <w:p>
-            <w:pPr>
-              <w:pStyle w:val="ThnVnban"/>
+              <w:pStyle w:val="BodyText"/>
+              <w:spacing w:after="0"/>
+            </w:pPr>
+          </w:p>
+          <w:p>
+            <w:pPr>
+              <w:pStyle w:val="BodyText"/>
               <w:spacing w:after="0"/>
             </w:pPr>
             <w:r>
@@ -3947,7 +3947,7 @@
           </w:p>
           <w:p>
             <w:pPr>
-              <w:pStyle w:val="ThnVnban"/>
+              <w:pStyle w:val="BodyText"/>
               <w:spacing w:after="0"/>
             </w:pPr>
             <w:r>
@@ -3963,7 +3963,7 @@
           </w:tcPr>
           <w:p>
             <w:pPr>
-              <w:pStyle w:val="ThnVnban"/>
+              <w:pStyle w:val="BodyText"/>
               <w:spacing w:after="0"/>
               <w:rPr>
                 <w:lang w:val="en-US"/>
@@ -3983,7 +3983,7 @@
           </w:tcPr>
           <w:p>
             <w:pPr>
-              <w:pStyle w:val="ThnVnban"/>
+              <w:pStyle w:val="BodyText"/>
               <w:spacing w:after="0"/>
               <w:jc w:val="center"/>
               <w:rPr>
@@ -3999,7 +3999,7 @@
           </w:p>
           <w:p>
             <w:pPr>
-              <w:pStyle w:val="ThnVnban"/>
+              <w:pStyle w:val="BodyText"/>
               <w:spacing w:after="0"/>
               <w:rPr>
                 <w:lang w:val="en-US"/>
@@ -4014,7 +4014,7 @@
           </w:p>
           <w:p>
             <w:pPr>
-              <w:pStyle w:val="ThnVnban"/>
+              <w:pStyle w:val="BodyText"/>
               <w:spacing w:after="0"/>
               <w:rPr>
                 <w:lang w:val="en-US"/>
@@ -4029,7 +4029,7 @@
           </w:p>
           <w:p>
             <w:pPr>
-              <w:pStyle w:val="ThnVnban"/>
+              <w:pStyle w:val="BodyText"/>
               <w:spacing w:after="0"/>
               <w:rPr>
                 <w:lang w:val="en-US"/>
@@ -4044,7 +4044,7 @@
           </w:p>
           <w:p>
             <w:pPr>
-              <w:pStyle w:val="ThnVnban"/>
+              <w:pStyle w:val="BodyText"/>
               <w:spacing w:after="0"/>
               <w:rPr>
                 <w:lang w:val="en-US"/>
@@ -4064,16 +4064,16 @@
           </w:tcPr>
           <w:p>
             <w:pPr>
-              <w:pStyle w:val="ThnVnban"/>
-              <w:spacing w:after="0"/>
-              <w:rPr>
-                <w:lang w:val="en-US"/>
-              </w:rPr>
-            </w:pPr>
-          </w:p>
-          <w:p>
-            <w:pPr>
-              <w:pStyle w:val="ThnVnban"/>
+              <w:pStyle w:val="BodyText"/>
+              <w:spacing w:after="0"/>
+              <w:rPr>
+                <w:lang w:val="en-US"/>
+              </w:rPr>
+            </w:pPr>
+          </w:p>
+          <w:p>
+            <w:pPr>
+              <w:pStyle w:val="BodyText"/>
               <w:spacing w:after="0"/>
               <w:rPr>
                 <w:lang w:val="en-US"/>
@@ -4088,7 +4088,7 @@
           </w:p>
           <w:p>
             <w:pPr>
-              <w:pStyle w:val="ThnVnban"/>
+              <w:pStyle w:val="BodyText"/>
               <w:spacing w:after="0"/>
               <w:rPr>
                 <w:lang w:val="en-US"/>
@@ -4103,7 +4103,7 @@
           </w:p>
           <w:p>
             <w:pPr>
-              <w:pStyle w:val="ThnVnban"/>
+              <w:pStyle w:val="BodyText"/>
               <w:spacing w:after="0"/>
               <w:rPr>
                 <w:lang w:val="en-US"/>
@@ -4118,7 +4118,7 @@
           </w:p>
           <w:p>
             <w:pPr>
-              <w:pStyle w:val="ThnVnban"/>
+              <w:pStyle w:val="BodyText"/>
               <w:spacing w:after="0"/>
               <w:rPr>
                 <w:lang w:val="en-US"/>
@@ -4138,7 +4138,7 @@
           </w:tcPr>
           <w:p>
             <w:pPr>
-              <w:pStyle w:val="ThnVnban"/>
+              <w:pStyle w:val="BodyText"/>
               <w:spacing w:after="0"/>
             </w:pPr>
           </w:p>
@@ -4149,13 +4149,13 @@
           </w:tcPr>
           <w:p>
             <w:pPr>
-              <w:pStyle w:val="ThnVnban"/>
-              <w:spacing w:after="0"/>
-            </w:pPr>
-          </w:p>
-          <w:p>
-            <w:pPr>
-              <w:pStyle w:val="ThnVnban"/>
+              <w:pStyle w:val="BodyText"/>
+              <w:spacing w:after="0"/>
+            </w:pPr>
+          </w:p>
+          <w:p>
+            <w:pPr>
+              <w:pStyle w:val="BodyText"/>
               <w:spacing w:after="0"/>
               <w:rPr>
                 <w:lang w:val="en-US"/>
@@ -4170,7 +4170,7 @@
           </w:p>
           <w:p>
             <w:pPr>
-              <w:pStyle w:val="ThnVnban"/>
+              <w:pStyle w:val="BodyText"/>
               <w:spacing w:after="0"/>
               <w:rPr>
                 <w:lang w:val="en-US"/>
@@ -4185,7 +4185,7 @@
           </w:p>
           <w:p>
             <w:pPr>
-              <w:pStyle w:val="ThnVnban"/>
+              <w:pStyle w:val="BodyText"/>
               <w:spacing w:after="0"/>
               <w:rPr>
                 <w:lang w:val="en-US"/>
@@ -4200,7 +4200,7 @@
           </w:p>
           <w:p>
             <w:pPr>
-              <w:pStyle w:val="ThnVnban"/>
+              <w:pStyle w:val="BodyText"/>
               <w:spacing w:after="0"/>
               <w:rPr>
                 <w:lang w:val="en-US"/>
@@ -4222,7 +4222,7 @@
           </w:tcPr>
           <w:p>
             <w:pPr>
-              <w:pStyle w:val="ThnVnban"/>
+              <w:pStyle w:val="BodyText"/>
               <w:spacing w:after="0"/>
               <w:rPr>
                 <w:lang w:val="en-US"/>
@@ -4242,7 +4242,7 @@
           </w:tcPr>
           <w:p>
             <w:pPr>
-              <w:pStyle w:val="ThnVnban"/>
+              <w:pStyle w:val="BodyText"/>
               <w:spacing w:after="0"/>
               <w:jc w:val="center"/>
               <w:rPr>
@@ -4258,7 +4258,7 @@
           </w:p>
           <w:p>
             <w:pPr>
-              <w:pStyle w:val="ThnVnban"/>
+              <w:pStyle w:val="BodyText"/>
               <w:spacing w:after="0"/>
               <w:jc w:val="center"/>
               <w:rPr>
@@ -4274,7 +4274,7 @@
           </w:p>
           <w:p>
             <w:pPr>
-              <w:pStyle w:val="ThnVnban"/>
+              <w:pStyle w:val="BodyText"/>
               <w:spacing w:after="0"/>
               <w:jc w:val="center"/>
               <w:rPr>
@@ -4290,7 +4290,7 @@
           </w:p>
           <w:p>
             <w:pPr>
-              <w:pStyle w:val="ThnVnban"/>
+              <w:pStyle w:val="BodyText"/>
               <w:spacing w:after="0"/>
               <w:jc w:val="center"/>
               <w:rPr>
@@ -4306,7 +4306,7 @@
           </w:p>
           <w:p>
             <w:pPr>
-              <w:pStyle w:val="ThnVnban"/>
+              <w:pStyle w:val="BodyText"/>
               <w:spacing w:after="0"/>
               <w:jc w:val="center"/>
               <w:rPr>
@@ -4322,7 +4322,7 @@
           </w:p>
           <w:p>
             <w:pPr>
-              <w:pStyle w:val="ThnVnban"/>
+              <w:pStyle w:val="BodyText"/>
               <w:spacing w:after="0"/>
               <w:jc w:val="center"/>
               <w:rPr>
@@ -4343,16 +4343,16 @@
           </w:tcPr>
           <w:p>
             <w:pPr>
-              <w:pStyle w:val="ThnVnban"/>
-              <w:spacing w:after="0"/>
-              <w:rPr>
-                <w:lang w:val="en-US"/>
-              </w:rPr>
-            </w:pPr>
-          </w:p>
-          <w:p>
-            <w:pPr>
-              <w:pStyle w:val="ThnVnban"/>
+              <w:pStyle w:val="BodyText"/>
+              <w:spacing w:after="0"/>
+              <w:rPr>
+                <w:lang w:val="en-US"/>
+              </w:rPr>
+            </w:pPr>
+          </w:p>
+          <w:p>
+            <w:pPr>
+              <w:pStyle w:val="BodyText"/>
               <w:spacing w:after="0"/>
               <w:rPr>
                 <w:lang w:val="en-US"/>
@@ -4367,7 +4367,7 @@
           </w:p>
           <w:p>
             <w:pPr>
-              <w:pStyle w:val="ThnVnban"/>
+              <w:pStyle w:val="BodyText"/>
               <w:spacing w:after="0"/>
               <w:rPr>
                 <w:lang w:val="en-US"/>
@@ -4382,7 +4382,7 @@
           </w:p>
           <w:p>
             <w:pPr>
-              <w:pStyle w:val="ThnVnban"/>
+              <w:pStyle w:val="BodyText"/>
               <w:spacing w:after="0"/>
               <w:rPr>
                 <w:lang w:val="en-US"/>
@@ -4397,7 +4397,7 @@
           </w:p>
           <w:p>
             <w:pPr>
-              <w:pStyle w:val="ThnVnban"/>
+              <w:pStyle w:val="BodyText"/>
               <w:spacing w:after="0"/>
               <w:rPr>
                 <w:lang w:val="en-US"/>
@@ -4412,7 +4412,7 @@
           </w:p>
           <w:p>
             <w:pPr>
-              <w:pStyle w:val="ThnVnban"/>
+              <w:pStyle w:val="BodyText"/>
               <w:spacing w:after="0"/>
               <w:rPr>
                 <w:lang w:val="en-US"/>
@@ -4432,7 +4432,7 @@
           </w:tcPr>
           <w:p>
             <w:pPr>
-              <w:pStyle w:val="ThnVnban"/>
+              <w:pStyle w:val="BodyText"/>
               <w:spacing w:after="0"/>
             </w:pPr>
           </w:p>
@@ -4443,13 +4443,13 @@
           </w:tcPr>
           <w:p>
             <w:pPr>
-              <w:pStyle w:val="ThnVnban"/>
-              <w:spacing w:after="0"/>
-            </w:pPr>
-          </w:p>
-          <w:p>
-            <w:pPr>
-              <w:pStyle w:val="ThnVnban"/>
+              <w:pStyle w:val="BodyText"/>
+              <w:spacing w:after="0"/>
+            </w:pPr>
+          </w:p>
+          <w:p>
+            <w:pPr>
+              <w:pStyle w:val="BodyText"/>
               <w:spacing w:after="0"/>
               <w:rPr>
                 <w:lang w:val="en-US"/>
@@ -4464,7 +4464,7 @@
           </w:p>
           <w:p>
             <w:pPr>
-              <w:pStyle w:val="ThnVnban"/>
+              <w:pStyle w:val="BodyText"/>
               <w:spacing w:after="0"/>
               <w:rPr>
                 <w:lang w:val="en-US"/>
@@ -4479,7 +4479,7 @@
           </w:p>
           <w:p>
             <w:pPr>
-              <w:pStyle w:val="ThnVnban"/>
+              <w:pStyle w:val="BodyText"/>
               <w:spacing w:after="0"/>
               <w:rPr>
                 <w:lang w:val="en-US"/>
@@ -4494,7 +4494,7 @@
           </w:p>
           <w:p>
             <w:pPr>
-              <w:pStyle w:val="ThnVnban"/>
+              <w:pStyle w:val="BodyText"/>
               <w:spacing w:after="0"/>
               <w:rPr>
                 <w:lang w:val="en-US"/>
@@ -4509,7 +4509,7 @@
           </w:p>
           <w:p>
             <w:pPr>
-              <w:pStyle w:val="ThnVnban"/>
+              <w:pStyle w:val="BodyText"/>
               <w:spacing w:after="0"/>
               <w:rPr>
                 <w:lang w:val="en-US"/>
@@ -4527,7 +4527,7 @@
     </w:tbl>
     <w:p>
       <w:pPr>
-        <w:pStyle w:val="u1"/>
+        <w:pStyle w:val="Heading1"/>
       </w:pPr>
       <w:bookmarkStart w:id="6" w:name="_Toc167699050"/>
       <w:bookmarkStart w:id="7" w:name="_Toc6431289"/>
@@ -4563,7 +4563,7 @@
     </w:p>
     <w:p>
       <w:pPr>
-        <w:pStyle w:val="ThnVnban"/>
+        <w:pStyle w:val="BodyText"/>
         <w:rPr>
           <w:i/>
           <w:color w:val="0000FF"/>
@@ -4655,7 +4655,7 @@
 <w:ftr xmlns:wpc="http://schemas.microsoft.com/office/word/2010/wordprocessingCanvas" xmlns:cx="http://schemas.microsoft.com/office/drawing/2014/chartex" xmlns:cx1="http://schemas.microsoft.com/office/drawing/2015/9/8/chartex" xmlns:cx2="http://schemas.microsoft.com/office/drawing/2015/10/21/chartex" xmlns:cx3="http://schemas.microsoft.com/office/drawing/2016/5/9/chartex" xmlns:cx4="http://schemas.microsoft.com/office/drawing/2016/5/10/chartex" xmlns:cx5="http://schemas.microsoft.com/office/drawing/2016/5/11/chartex" xmlns:cx6="http://schemas.microsoft.com/office/drawing/2016/5/12/chartex" xmlns:cx7="http://schemas.microsoft.com/office/drawing/2016/5/13/chartex" xmlns:cx8="http://schemas.microsoft.com/office/drawing/2016/5/14/chartex" xmlns:mc="http://schemas.openxmlformats.org/markup-compatibility/2006" xmlns:aink="http://schemas.microsoft.com/office/drawing/2016/ink" xmlns:am3d="http://schemas.microsoft.com/office/drawing/2017/model3d" xmlns:o="urn:schemas-microsoft-com:office:office" xmlns:r="http://schemas.openxmlformats.org/officeDocument/2006/relationships" xmlns:m="http://schemas.openxmlformats.org/officeDocument/2006/math" xmlns:v="urn:schemas-microsoft-com:vml" xmlns:wp14="http://schemas.microsoft.com/office/word/2010/wordprocessingDrawing" xmlns:wp="http://schemas.openxmlformats.org/drawingml/2006/wordprocessingDrawing" xmlns:w10="urn:schemas-microsoft-com:office:word" xmlns:w="http://schemas.openxmlformats.org/wordprocessingml/2006/main" xmlns:w14="http://schemas.microsoft.com/office/word/2010/wordml" xmlns:w15="http://schemas.microsoft.com/office/word/2012/wordml" xmlns:w16cid="http://schemas.microsoft.com/office/word/2016/wordml/cid" xmlns:w16se="http://schemas.microsoft.com/office/word/2015/wordml/symex" xmlns:wpg="http://schemas.microsoft.com/office/word/2010/wordprocessingGroup" xmlns:wpi="http://schemas.microsoft.com/office/word/2010/wordprocessingInk" xmlns:wne="http://schemas.microsoft.com/office/word/2006/wordml" xmlns:wps="http://schemas.microsoft.com/office/word/2010/wordprocessingShape" mc:Ignorable="w14 w15 w16se w16cid wp14">
   <w:p>
     <w:pPr>
-      <w:pStyle w:val="Chntrang"/>
+      <w:pStyle w:val="Footer"/>
     </w:pPr>
     <w:r>
       <w:rPr>
@@ -4868,32 +4868,32 @@
           </w:r>
           <w:r>
             <w:rPr>
-              <w:rStyle w:val="Strang"/>
+              <w:rStyle w:val="PageNumber"/>
             </w:rPr>
             <w:fldChar w:fldCharType="begin"/>
           </w:r>
           <w:r>
             <w:rPr>
-              <w:rStyle w:val="Strang"/>
+              <w:rStyle w:val="PageNumber"/>
             </w:rPr>
             <w:instrText xml:space="preserve">page </w:instrText>
           </w:r>
           <w:r>
             <w:rPr>
-              <w:rStyle w:val="Strang"/>
+              <w:rStyle w:val="PageNumber"/>
             </w:rPr>
             <w:fldChar w:fldCharType="separate"/>
           </w:r>
           <w:r>
             <w:rPr>
-              <w:rStyle w:val="Strang"/>
+              <w:rStyle w:val="PageNumber"/>
               <w:noProof/>
             </w:rPr>
             <w:t>2</w:t>
           </w:r>
           <w:r>
             <w:rPr>
-              <w:rStyle w:val="Strang"/>
+              <w:rStyle w:val="PageNumber"/>
             </w:rPr>
             <w:fldChar w:fldCharType="end"/>
           </w:r>
@@ -4903,7 +4903,7 @@
   </w:tbl>
   <w:p>
     <w:pPr>
-      <w:pStyle w:val="Chntrang"/>
+      <w:pStyle w:val="Footer"/>
       <w:rPr>
         <w:lang w:val="en-US"/>
       </w:rPr>
@@ -4935,7 +4935,7 @@
 <w:hdr xmlns:wpc="http://schemas.microsoft.com/office/word/2010/wordprocessingCanvas" xmlns:cx="http://schemas.microsoft.com/office/drawing/2014/chartex" xmlns:cx1="http://schemas.microsoft.com/office/drawing/2015/9/8/chartex" xmlns:cx2="http://schemas.microsoft.com/office/drawing/2015/10/21/chartex" xmlns:cx3="http://schemas.microsoft.com/office/drawing/2016/5/9/chartex" xmlns:cx4="http://schemas.microsoft.com/office/drawing/2016/5/10/chartex" xmlns:cx5="http://schemas.microsoft.com/office/drawing/2016/5/11/chartex" xmlns:cx6="http://schemas.microsoft.com/office/drawing/2016/5/12/chartex" xmlns:cx7="http://schemas.microsoft.com/office/drawing/2016/5/13/chartex" xmlns:cx8="http://schemas.microsoft.com/office/drawing/2016/5/14/chartex" xmlns:mc="http://schemas.openxmlformats.org/markup-compatibility/2006" xmlns:aink="http://schemas.microsoft.com/office/drawing/2016/ink" xmlns:am3d="http://schemas.microsoft.com/office/drawing/2017/model3d" xmlns:o="urn:schemas-microsoft-com:office:office" xmlns:r="http://schemas.openxmlformats.org/officeDocument/2006/relationships" xmlns:m="http://schemas.openxmlformats.org/officeDocument/2006/math" xmlns:v="urn:schemas-microsoft-com:vml" xmlns:wp14="http://schemas.microsoft.com/office/word/2010/wordprocessingDrawing" xmlns:wp="http://schemas.openxmlformats.org/drawingml/2006/wordprocessingDrawing" xmlns:w10="urn:schemas-microsoft-com:office:word" xmlns:w="http://schemas.openxmlformats.org/wordprocessingml/2006/main" xmlns:w14="http://schemas.microsoft.com/office/word/2010/wordml" xmlns:w15="http://schemas.microsoft.com/office/word/2012/wordml" xmlns:w16cid="http://schemas.microsoft.com/office/word/2016/wordml/cid" xmlns:w16se="http://schemas.microsoft.com/office/word/2015/wordml/symex" xmlns:wpg="http://schemas.microsoft.com/office/word/2010/wordprocessingGroup" xmlns:wpi="http://schemas.microsoft.com/office/word/2010/wordprocessingInk" xmlns:wne="http://schemas.microsoft.com/office/word/2006/wordml" xmlns:wps="http://schemas.microsoft.com/office/word/2010/wordprocessingShape" mc:Ignorable="w14 w15 w16se w16cid wp14">
   <w:p>
     <w:pPr>
-      <w:pStyle w:val="utrang"/>
+      <w:pStyle w:val="Header"/>
     </w:pPr>
     <w:r>
       <w:rPr>
@@ -5085,7 +5085,7 @@
         </mc:Choice>
         <mc:Fallback>
           <w:pict>
-            <v:shape w14:anchorId="4F8BCB80" id="Freeform 1" o:spid="_x0000_s1026" style="position:absolute;margin-left:0;margin-top:.75pt;width:93.15pt;height:814.5pt;flip:x;z-index:251655680;visibility:visible;mso-wrap-style:square;mso-width-percent:0;mso-height-percent:0;mso-wrap-distance-left:9pt;mso-wrap-distance-top:0;mso-wrap-distance-right:9pt;mso-wrap-distance-bottom:0;mso-position-horizontal:absolute;mso-position-horizontal-relative:page;mso-position-vertical:absolute;mso-position-vertical-relative:page;mso-width-percent:0;mso-height-percent:0;mso-width-relative:page;mso-height-relative:page;v-text-anchor:top" coordsize="502,3168" o:gfxdata="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" path="m502,c93,,93,,93,,146,383,323,1900,,3168v502,,502,,502,l502,xe" fillcolor="#8db3e2" stroked="f" strokecolor="#212120">
+            <v:shape w14:anchorId="3450B436" id="Freeform 1" o:spid="_x0000_s1026" style="position:absolute;margin-left:0;margin-top:.75pt;width:93.15pt;height:814.5pt;flip:x;z-index:251655680;visibility:visible;mso-wrap-style:square;mso-width-percent:0;mso-height-percent:0;mso-wrap-distance-left:9pt;mso-wrap-distance-top:0;mso-wrap-distance-right:9pt;mso-wrap-distance-bottom:0;mso-position-horizontal:absolute;mso-position-horizontal-relative:page;mso-position-vertical:absolute;mso-position-vertical-relative:page;mso-width-percent:0;mso-height-percent:0;mso-width-relative:page;mso-height-relative:page;v-text-anchor:top" coordsize="502,3168" o:gfxdata="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" path="m502,c93,,93,,93,,146,383,323,1900,,3168v502,,502,,502,l502,xe" fillcolor="#8db3e2" stroked="f" strokecolor="#212120">
               <v:fill color2="#1f497d" rotate="t" focus="100%" type="gradient"/>
               <v:shadow color="#8c8682"/>
               <v:path arrowok="t" o:connecttype="custom" o:connectlocs="1183005,0;219162,0;0,10344150;1183005,10344150;1183005,0" o:connectangles="0,0,0,0,0"/>
@@ -5163,7 +5163,7 @@
   </w:p>
   <w:p>
     <w:pPr>
-      <w:pStyle w:val="Tiu"/>
+      <w:pStyle w:val="Title"/>
       <w:rPr>
         <w:lang w:val="en-US"/>
       </w:rPr>
@@ -5178,7 +5178,7 @@
   </w:p>
   <w:p>
     <w:pPr>
-      <w:pStyle w:val="ThngthngWeb"/>
+      <w:pStyle w:val="NormalWeb"/>
       <w:spacing w:before="0" w:beforeAutospacing="0" w:after="0" w:afterAutospacing="0"/>
       <w:jc w:val="center"/>
       <w:rPr>
@@ -5236,7 +5236,7 @@
   </w:p>
   <w:p>
     <w:pPr>
-      <w:pStyle w:val="utrang"/>
+      <w:pStyle w:val="Header"/>
       <w:rPr>
         <w:rFonts w:eastAsia="Tahoma"/>
       </w:rPr>
@@ -5244,7 +5244,7 @@
   </w:p>
   <w:p>
     <w:pPr>
-      <w:pStyle w:val="utrang"/>
+      <w:pStyle w:val="Header"/>
     </w:pPr>
   </w:p>
 </w:hdr>
@@ -5321,7 +5321,7 @@
   </w:p>
   <w:tbl>
     <w:tblPr>
-      <w:tblStyle w:val="LiBang"/>
+      <w:tblStyle w:val="TableGrid"/>
       <w:tblW w:w="0" w:type="auto"/>
       <w:tblLook w:val="01E0" w:firstRow="1" w:lastRow="1" w:firstColumn="1" w:lastColumn="1" w:noHBand="0" w:noVBand="0"/>
     </w:tblPr>
@@ -5336,7 +5336,7 @@
         </w:tcPr>
         <w:p>
           <w:pPr>
-            <w:pStyle w:val="utrang"/>
+            <w:pStyle w:val="Header"/>
             <w:rPr>
               <w:color w:val="0000FF"/>
               <w:lang w:val="en-US"/>
@@ -5370,7 +5370,7 @@
         </w:tcPr>
         <w:p>
           <w:pPr>
-            <w:pStyle w:val="utrang"/>
+            <w:pStyle w:val="Header"/>
             <w:rPr>
               <w:lang w:val="en-US"/>
             </w:rPr>
@@ -5428,7 +5428,7 @@
         </w:tcPr>
         <w:p>
           <w:pPr>
-            <w:pStyle w:val="utrang"/>
+            <w:pStyle w:val="Header"/>
             <w:rPr>
               <w:lang w:val="en-US"/>
             </w:rPr>
@@ -5447,7 +5447,7 @@
         </w:tcPr>
         <w:p>
           <w:pPr>
-            <w:pStyle w:val="utrang"/>
+            <w:pStyle w:val="Header"/>
             <w:rPr>
               <w:lang w:val="en-US"/>
             </w:rPr>
@@ -5531,7 +5531,7 @@
   </w:tbl>
   <w:p>
     <w:pPr>
-      <w:pStyle w:val="utrang"/>
+      <w:pStyle w:val="Header"/>
       <w:rPr>
         <w:lang w:val="en-US"/>
       </w:rPr>
@@ -5549,7 +5549,7 @@
     <w:lvl w:ilvl="0">
       <w:start w:val="1"/>
       <w:numFmt w:val="decimal"/>
-      <w:pStyle w:val="u1"/>
+      <w:pStyle w:val="Heading1"/>
       <w:lvlText w:val="%1."/>
       <w:legacy w:legacy="1" w:legacySpace="144" w:legacyIndent="0"/>
       <w:lvlJc w:val="left"/>
@@ -5557,7 +5557,7 @@
     <w:lvl w:ilvl="1">
       <w:start w:val="1"/>
       <w:numFmt w:val="decimal"/>
-      <w:pStyle w:val="u2"/>
+      <w:pStyle w:val="Heading2"/>
       <w:lvlText w:val="%1.%2"/>
       <w:legacy w:legacy="1" w:legacySpace="144" w:legacyIndent="0"/>
       <w:lvlJc w:val="left"/>
@@ -5565,7 +5565,7 @@
     <w:lvl w:ilvl="2">
       <w:start w:val="1"/>
       <w:numFmt w:val="decimal"/>
-      <w:pStyle w:val="u3"/>
+      <w:pStyle w:val="Heading3"/>
       <w:lvlText w:val="%1.%2.%3"/>
       <w:legacy w:legacy="1" w:legacySpace="144" w:legacyIndent="0"/>
       <w:lvlJc w:val="left"/>
@@ -5573,7 +5573,7 @@
     <w:lvl w:ilvl="3">
       <w:start w:val="1"/>
       <w:numFmt w:val="decimal"/>
-      <w:pStyle w:val="u4"/>
+      <w:pStyle w:val="Heading4"/>
       <w:lvlText w:val="%1.%2.%3.%4"/>
       <w:legacy w:legacy="1" w:legacySpace="144" w:legacyIndent="0"/>
       <w:lvlJc w:val="left"/>
@@ -5581,7 +5581,7 @@
     <w:lvl w:ilvl="4">
       <w:start w:val="1"/>
       <w:numFmt w:val="decimal"/>
-      <w:pStyle w:val="u5"/>
+      <w:pStyle w:val="Heading5"/>
       <w:lvlText w:val="%1.%2.%3.%4.%5"/>
       <w:legacy w:legacy="1" w:legacySpace="144" w:legacyIndent="0"/>
       <w:lvlJc w:val="left"/>
@@ -5589,7 +5589,7 @@
     <w:lvl w:ilvl="5">
       <w:start w:val="1"/>
       <w:numFmt w:val="decimal"/>
-      <w:pStyle w:val="u6"/>
+      <w:pStyle w:val="Heading6"/>
       <w:lvlText w:val="%1.%2.%3.%4.%5.%6"/>
       <w:legacy w:legacy="1" w:legacySpace="144" w:legacyIndent="0"/>
       <w:lvlJc w:val="left"/>
@@ -5597,7 +5597,7 @@
     <w:lvl w:ilvl="6">
       <w:start w:val="1"/>
       <w:numFmt w:val="decimal"/>
-      <w:pStyle w:val="u7"/>
+      <w:pStyle w:val="Heading7"/>
       <w:lvlText w:val="%1.%2.%3.%4.%5.%6.%7"/>
       <w:legacy w:legacy="1" w:legacySpace="144" w:legacyIndent="0"/>
       <w:lvlJc w:val="left"/>
@@ -5605,7 +5605,7 @@
     <w:lvl w:ilvl="7">
       <w:start w:val="1"/>
       <w:numFmt w:val="decimal"/>
-      <w:pStyle w:val="u8"/>
+      <w:pStyle w:val="Heading8"/>
       <w:lvlText w:val="%1.%2.%3.%4.%5.%6.%7.%8"/>
       <w:legacy w:legacy="1" w:legacySpace="144" w:legacyIndent="0"/>
       <w:lvlJc w:val="left"/>
@@ -5613,7 +5613,7 @@
     <w:lvl w:ilvl="8">
       <w:start w:val="1"/>
       <w:numFmt w:val="decimal"/>
-      <w:pStyle w:val="u9"/>
+      <w:pStyle w:val="Heading9"/>
       <w:lvlText w:val="%1.%2.%3.%4.%5.%6.%7.%8.%9"/>
       <w:legacy w:legacy="1" w:legacySpace="144" w:legacyIndent="0"/>
       <w:lvlJc w:val="left"/>
@@ -8302,7 +8302,7 @@
     <w:lsdException w:name="Unresolved Mention" w:semiHidden="1" w:uiPriority="99" w:unhideWhenUsed="1"/>
     <w:lsdException w:name="Smart Link" w:semiHidden="1" w:uiPriority="99" w:unhideWhenUsed="1"/>
   </w:latentStyles>
-  <w:style w:type="paragraph" w:default="1" w:styleId="Binhthng">
+  <w:style w:type="paragraph" w:default="1" w:styleId="Normal">
     <w:name w:val="Normal"/>
     <w:qFormat/>
     <w:rsid w:val="0037628A"/>
@@ -8314,11 +8314,11 @@
       <w:lang w:val="vi-VN"/>
     </w:rPr>
   </w:style>
-  <w:style w:type="paragraph" w:styleId="u1">
+  <w:style w:type="paragraph" w:styleId="Heading1">
     <w:name w:val="heading 1"/>
     <w:aliases w:val="Heading 1 new"/>
-    <w:basedOn w:val="Binhthng"/>
-    <w:next w:val="Binhthng"/>
+    <w:basedOn w:val="Normal"/>
+    <w:next w:val="Normal"/>
     <w:qFormat/>
     <w:rsid w:val="0037628A"/>
     <w:pPr>
@@ -8335,10 +8335,10 @@
       <w:b/>
     </w:rPr>
   </w:style>
-  <w:style w:type="paragraph" w:styleId="u2">
+  <w:style w:type="paragraph" w:styleId="Heading2">
     <w:name w:val="heading 2"/>
-    <w:basedOn w:val="u1"/>
-    <w:next w:val="Binhthng"/>
+    <w:basedOn w:val="Heading1"/>
+    <w:next w:val="Normal"/>
     <w:qFormat/>
     <w:rsid w:val="0037628A"/>
     <w:pPr>
@@ -8351,10 +8351,10 @@
       <w:sz w:val="22"/>
     </w:rPr>
   </w:style>
-  <w:style w:type="paragraph" w:styleId="u3">
+  <w:style w:type="paragraph" w:styleId="Heading3">
     <w:name w:val="heading 3"/>
-    <w:basedOn w:val="u1"/>
-    <w:next w:val="Binhthng"/>
+    <w:basedOn w:val="Heading1"/>
+    <w:next w:val="Normal"/>
     <w:qFormat/>
     <w:rsid w:val="0037628A"/>
     <w:pPr>
@@ -8368,10 +8368,10 @@
       <w:sz w:val="20"/>
     </w:rPr>
   </w:style>
-  <w:style w:type="paragraph" w:styleId="u4">
+  <w:style w:type="paragraph" w:styleId="Heading4">
     <w:name w:val="heading 4"/>
-    <w:basedOn w:val="u1"/>
-    <w:next w:val="Binhthng"/>
+    <w:basedOn w:val="Heading1"/>
+    <w:next w:val="Normal"/>
     <w:qFormat/>
     <w:rsid w:val="0037628A"/>
     <w:pPr>
@@ -8384,10 +8384,10 @@
       <w:rFonts w:ascii="Times New Roman" w:hAnsi="Times New Roman"/>
     </w:rPr>
   </w:style>
-  <w:style w:type="paragraph" w:styleId="u5">
+  <w:style w:type="paragraph" w:styleId="Heading5">
     <w:name w:val="heading 5"/>
-    <w:basedOn w:val="Binhthng"/>
-    <w:next w:val="Binhthng"/>
+    <w:basedOn w:val="Normal"/>
+    <w:next w:val="Normal"/>
     <w:qFormat/>
     <w:pPr>
       <w:numPr>
@@ -8401,10 +8401,10 @@
       <w:sz w:val="22"/>
     </w:rPr>
   </w:style>
-  <w:style w:type="paragraph" w:styleId="u6">
+  <w:style w:type="paragraph" w:styleId="Heading6">
     <w:name w:val="heading 6"/>
-    <w:basedOn w:val="Binhthng"/>
-    <w:next w:val="Binhthng"/>
+    <w:basedOn w:val="Normal"/>
+    <w:next w:val="Normal"/>
     <w:qFormat/>
     <w:pPr>
       <w:numPr>
@@ -8419,10 +8419,10 @@
       <w:sz w:val="22"/>
     </w:rPr>
   </w:style>
-  <w:style w:type="paragraph" w:styleId="u7">
+  <w:style w:type="paragraph" w:styleId="Heading7">
     <w:name w:val="heading 7"/>
-    <w:basedOn w:val="Binhthng"/>
-    <w:next w:val="Binhthng"/>
+    <w:basedOn w:val="Normal"/>
+    <w:next w:val="Normal"/>
     <w:qFormat/>
     <w:pPr>
       <w:numPr>
@@ -8433,10 +8433,10 @@
       <w:outlineLvl w:val="6"/>
     </w:pPr>
   </w:style>
-  <w:style w:type="paragraph" w:styleId="u8">
+  <w:style w:type="paragraph" w:styleId="Heading8">
     <w:name w:val="heading 8"/>
-    <w:basedOn w:val="Binhthng"/>
-    <w:next w:val="Binhthng"/>
+    <w:basedOn w:val="Normal"/>
+    <w:next w:val="Normal"/>
     <w:qFormat/>
     <w:pPr>
       <w:numPr>
@@ -8450,10 +8450,10 @@
       <w:i/>
     </w:rPr>
   </w:style>
-  <w:style w:type="paragraph" w:styleId="u9">
+  <w:style w:type="paragraph" w:styleId="Heading9">
     <w:name w:val="heading 9"/>
-    <w:basedOn w:val="Binhthng"/>
-    <w:next w:val="Binhthng"/>
+    <w:basedOn w:val="Normal"/>
+    <w:next w:val="Normal"/>
     <w:qFormat/>
     <w:pPr>
       <w:numPr>
@@ -8469,13 +8469,13 @@
       <w:sz w:val="18"/>
     </w:rPr>
   </w:style>
-  <w:style w:type="character" w:default="1" w:styleId="Phngmcinhcuaoanvn">
+  <w:style w:type="character" w:default="1" w:styleId="DefaultParagraphFont">
     <w:name w:val="Default Paragraph Font"/>
     <w:uiPriority w:val="1"/>
     <w:semiHidden/>
     <w:unhideWhenUsed/>
   </w:style>
-  <w:style w:type="table" w:default="1" w:styleId="BangThngthng">
+  <w:style w:type="table" w:default="1" w:styleId="TableNormal">
     <w:name w:val="Normal Table"/>
     <w:uiPriority w:val="99"/>
     <w:semiHidden/>
@@ -8490,7 +8490,7 @@
       </w:tblCellMar>
     </w:tblPr>
   </w:style>
-  <w:style w:type="numbering" w:default="1" w:styleId="Khngco">
+  <w:style w:type="numbering" w:default="1" w:styleId="NoList">
     <w:name w:val="No List"/>
     <w:uiPriority w:val="99"/>
     <w:semiHidden/>
@@ -8498,7 +8498,7 @@
   </w:style>
   <w:style w:type="paragraph" w:customStyle="1" w:styleId="Paragraph2">
     <w:name w:val="Paragraph2"/>
-    <w:basedOn w:val="Binhthng"/>
+    <w:basedOn w:val="Normal"/>
     <w:pPr>
       <w:spacing w:before="80"/>
       <w:ind w:left="720"/>
@@ -8509,10 +8509,10 @@
       <w:lang w:val="en-AU"/>
     </w:rPr>
   </w:style>
-  <w:style w:type="paragraph" w:styleId="Tiu">
+  <w:style w:type="paragraph" w:styleId="Title">
     <w:name w:val="Title"/>
-    <w:basedOn w:val="Binhthng"/>
-    <w:next w:val="Binhthng"/>
+    <w:basedOn w:val="Normal"/>
+    <w:next w:val="Normal"/>
     <w:qFormat/>
     <w:pPr>
       <w:jc w:val="center"/>
@@ -8523,9 +8523,9 @@
       <w:sz w:val="36"/>
     </w:rPr>
   </w:style>
-  <w:style w:type="paragraph" w:styleId="Tiuphu">
+  <w:style w:type="paragraph" w:styleId="Subtitle">
     <w:name w:val="Subtitle"/>
-    <w:basedOn w:val="Binhthng"/>
+    <w:basedOn w:val="Normal"/>
     <w:qFormat/>
     <w:pPr>
       <w:spacing w:after="60"/>
@@ -8538,17 +8538,17 @@
       <w:lang w:val="en-AU"/>
     </w:rPr>
   </w:style>
-  <w:style w:type="paragraph" w:styleId="ThutlBinhthng">
+  <w:style w:type="paragraph" w:styleId="NormalIndent">
     <w:name w:val="Normal Indent"/>
-    <w:basedOn w:val="Binhthng"/>
+    <w:basedOn w:val="Normal"/>
     <w:pPr>
       <w:ind w:left="900" w:hanging="900"/>
     </w:pPr>
   </w:style>
-  <w:style w:type="paragraph" w:styleId="Mucluc1">
+  <w:style w:type="paragraph" w:styleId="TOC1">
     <w:name w:val="toc 1"/>
-    <w:basedOn w:val="Binhthng"/>
-    <w:next w:val="Binhthng"/>
+    <w:basedOn w:val="Normal"/>
+    <w:next w:val="Normal"/>
     <w:uiPriority w:val="39"/>
     <w:pPr>
       <w:tabs>
@@ -8558,10 +8558,10 @@
       <w:ind w:right="720"/>
     </w:pPr>
   </w:style>
-  <w:style w:type="paragraph" w:styleId="Mucluc2">
+  <w:style w:type="paragraph" w:styleId="TOC2">
     <w:name w:val="toc 2"/>
-    <w:basedOn w:val="Binhthng"/>
-    <w:next w:val="Binhthng"/>
+    <w:basedOn w:val="Normal"/>
+    <w:next w:val="Normal"/>
     <w:uiPriority w:val="39"/>
     <w:pPr>
       <w:tabs>
@@ -8570,10 +8570,10 @@
       <w:ind w:left="432" w:right="720"/>
     </w:pPr>
   </w:style>
-  <w:style w:type="paragraph" w:styleId="Mucluc3">
+  <w:style w:type="paragraph" w:styleId="TOC3">
     <w:name w:val="toc 3"/>
-    <w:basedOn w:val="Binhthng"/>
-    <w:next w:val="Binhthng"/>
+    <w:basedOn w:val="Normal"/>
+    <w:next w:val="Normal"/>
     <w:semiHidden/>
     <w:pPr>
       <w:tabs>
@@ -8582,10 +8582,10 @@
       <w:ind w:left="864"/>
     </w:pPr>
   </w:style>
-  <w:style w:type="paragraph" w:styleId="utrang">
+  <w:style w:type="paragraph" w:styleId="Header">
     <w:name w:val="header"/>
-    <w:basedOn w:val="Binhthng"/>
-    <w:link w:val="utrangChar"/>
+    <w:basedOn w:val="Normal"/>
+    <w:link w:val="HeaderChar"/>
     <w:uiPriority w:val="99"/>
     <w:pPr>
       <w:tabs>
@@ -8594,9 +8594,9 @@
       </w:tabs>
     </w:pPr>
   </w:style>
-  <w:style w:type="paragraph" w:styleId="Chntrang">
+  <w:style w:type="paragraph" w:styleId="Footer">
     <w:name w:val="footer"/>
-    <w:basedOn w:val="Binhthng"/>
+    <w:basedOn w:val="Normal"/>
     <w:pPr>
       <w:tabs>
         <w:tab w:val="center" w:pos="4320"/>
@@ -8604,13 +8604,13 @@
       </w:tabs>
     </w:pPr>
   </w:style>
-  <w:style w:type="character" w:styleId="Strang">
+  <w:style w:type="character" w:styleId="PageNumber">
     <w:name w:val="page number"/>
-    <w:basedOn w:val="Phngmcinhcuaoanvn"/>
+    <w:basedOn w:val="DefaultParagraphFont"/>
   </w:style>
   <w:style w:type="paragraph" w:customStyle="1" w:styleId="Bullet2">
     <w:name w:val="Bullet2"/>
-    <w:basedOn w:val="Binhthng"/>
+    <w:basedOn w:val="Normal"/>
     <w:pPr>
       <w:ind w:left="1440" w:hanging="360"/>
     </w:pPr>
@@ -8620,7 +8620,7 @@
   </w:style>
   <w:style w:type="paragraph" w:customStyle="1" w:styleId="Paragraph1">
     <w:name w:val="Paragraph1"/>
-    <w:basedOn w:val="Binhthng"/>
+    <w:basedOn w:val="Normal"/>
     <w:pPr>
       <w:spacing w:before="80"/>
       <w:jc w:val="both"/>
@@ -8628,16 +8628,16 @@
   </w:style>
   <w:style w:type="paragraph" w:customStyle="1" w:styleId="Tabletext">
     <w:name w:val="Tabletext"/>
-    <w:basedOn w:val="Binhthng"/>
+    <w:basedOn w:val="Normal"/>
     <w:pPr>
       <w:keepLines/>
       <w:spacing w:after="120"/>
     </w:pPr>
   </w:style>
-  <w:style w:type="paragraph" w:styleId="ThnVnban">
+  <w:style w:type="paragraph" w:styleId="BodyText">
     <w:name w:val="Body Text"/>
-    <w:basedOn w:val="Binhthng"/>
-    <w:link w:val="ThnVnbanChar"/>
+    <w:basedOn w:val="Normal"/>
+    <w:link w:val="BodyTextChar"/>
     <w:rsid w:val="00FD06E2"/>
     <w:pPr>
       <w:keepLines/>
@@ -8653,23 +8653,23 @@
   </w:style>
   <w:style w:type="paragraph" w:customStyle="1" w:styleId="Bullet1">
     <w:name w:val="Bullet1"/>
-    <w:basedOn w:val="Binhthng"/>
+    <w:basedOn w:val="Normal"/>
     <w:pPr>
       <w:ind w:left="720" w:hanging="432"/>
     </w:pPr>
   </w:style>
-  <w:style w:type="character" w:styleId="ThamchiuCcchu">
+  <w:style w:type="character" w:styleId="FootnoteReference">
     <w:name w:val="footnote reference"/>
-    <w:basedOn w:val="Phngmcinhcuaoanvn"/>
+    <w:basedOn w:val="DefaultParagraphFont"/>
     <w:semiHidden/>
     <w:rPr>
       <w:sz w:val="20"/>
       <w:vertAlign w:val="superscript"/>
     </w:rPr>
   </w:style>
-  <w:style w:type="paragraph" w:styleId="VnbanCcchu">
+  <w:style w:type="paragraph" w:styleId="FootnoteText">
     <w:name w:val="footnote text"/>
-    <w:basedOn w:val="Binhthng"/>
+    <w:basedOn w:val="Normal"/>
     <w:semiHidden/>
     <w:pPr>
       <w:keepNext/>
@@ -8685,9 +8685,9 @@
       <w:sz w:val="16"/>
     </w:rPr>
   </w:style>
-  <w:style w:type="paragraph" w:styleId="Bantailiu">
+  <w:style w:type="paragraph" w:styleId="DocumentMap">
     <w:name w:val="Document Map"/>
-    <w:basedOn w:val="Binhthng"/>
+    <w:basedOn w:val="Normal"/>
     <w:semiHidden/>
     <w:pPr>
       <w:shd w:val="clear" w:color="auto" w:fill="000080"/>
@@ -8703,63 +8703,63 @@
       <w:ind w:left="2250"/>
     </w:pPr>
   </w:style>
-  <w:style w:type="paragraph" w:styleId="Mucluc4">
+  <w:style w:type="paragraph" w:styleId="TOC4">
     <w:name w:val="toc 4"/>
-    <w:basedOn w:val="Binhthng"/>
-    <w:next w:val="Binhthng"/>
+    <w:basedOn w:val="Normal"/>
+    <w:next w:val="Normal"/>
     <w:semiHidden/>
     <w:pPr>
       <w:ind w:left="600"/>
     </w:pPr>
   </w:style>
-  <w:style w:type="paragraph" w:styleId="Mucluc5">
+  <w:style w:type="paragraph" w:styleId="TOC5">
     <w:name w:val="toc 5"/>
-    <w:basedOn w:val="Binhthng"/>
-    <w:next w:val="Binhthng"/>
+    <w:basedOn w:val="Normal"/>
+    <w:next w:val="Normal"/>
     <w:semiHidden/>
     <w:pPr>
       <w:ind w:left="800"/>
     </w:pPr>
   </w:style>
-  <w:style w:type="paragraph" w:styleId="Mucluc6">
+  <w:style w:type="paragraph" w:styleId="TOC6">
     <w:name w:val="toc 6"/>
-    <w:basedOn w:val="Binhthng"/>
-    <w:next w:val="Binhthng"/>
+    <w:basedOn w:val="Normal"/>
+    <w:next w:val="Normal"/>
     <w:semiHidden/>
     <w:pPr>
       <w:ind w:left="1000"/>
     </w:pPr>
   </w:style>
-  <w:style w:type="paragraph" w:styleId="Mucluc7">
+  <w:style w:type="paragraph" w:styleId="TOC7">
     <w:name w:val="toc 7"/>
-    <w:basedOn w:val="Binhthng"/>
-    <w:next w:val="Binhthng"/>
+    <w:basedOn w:val="Normal"/>
+    <w:next w:val="Normal"/>
     <w:semiHidden/>
     <w:pPr>
       <w:ind w:left="1200"/>
     </w:pPr>
   </w:style>
-  <w:style w:type="paragraph" w:styleId="Mucluc8">
+  <w:style w:type="paragraph" w:styleId="TOC8">
     <w:name w:val="toc 8"/>
-    <w:basedOn w:val="Binhthng"/>
-    <w:next w:val="Binhthng"/>
+    <w:basedOn w:val="Normal"/>
+    <w:next w:val="Normal"/>
     <w:semiHidden/>
     <w:pPr>
       <w:ind w:left="1400"/>
     </w:pPr>
   </w:style>
-  <w:style w:type="paragraph" w:styleId="Mucluc9">
+  <w:style w:type="paragraph" w:styleId="TOC9">
     <w:name w:val="toc 9"/>
-    <w:basedOn w:val="Binhthng"/>
-    <w:next w:val="Binhthng"/>
+    <w:basedOn w:val="Normal"/>
+    <w:next w:val="Normal"/>
     <w:semiHidden/>
     <w:pPr>
       <w:ind w:left="1600"/>
     </w:pPr>
   </w:style>
-  <w:style w:type="paragraph" w:styleId="Thnvnban2">
+  <w:style w:type="paragraph" w:styleId="BodyText2">
     <w:name w:val="Body Text 2"/>
-    <w:basedOn w:val="Binhthng"/>
+    <w:basedOn w:val="Normal"/>
     <w:pPr>
       <w:widowControl/>
     </w:pPr>
@@ -8768,9 +8768,9 @@
       <w:sz w:val="28"/>
     </w:rPr>
   </w:style>
-  <w:style w:type="paragraph" w:styleId="Thnvnban3">
+  <w:style w:type="paragraph" w:styleId="BodyText3">
     <w:name w:val="Body Text 3"/>
-    <w:basedOn w:val="Binhthng"/>
+    <w:basedOn w:val="Normal"/>
     <w:pPr>
       <w:widowControl/>
     </w:pPr>
@@ -8780,7 +8780,7 @@
   </w:style>
   <w:style w:type="paragraph" w:customStyle="1" w:styleId="ToDoItem">
     <w:name w:val="To Do Item"/>
-    <w:basedOn w:val="Binhthng"/>
+    <w:basedOn w:val="Normal"/>
     <w:pPr>
       <w:numPr>
         <w:numId w:val="5"/>
@@ -8789,14 +8789,14 @@
   </w:style>
   <w:style w:type="character" w:customStyle="1" w:styleId="SoDAField">
     <w:name w:val="SoDA Field"/>
-    <w:basedOn w:val="Phngmcinhcuaoanvn"/>
+    <w:basedOn w:val="DefaultParagraphFont"/>
     <w:rPr>
       <w:color w:val="0000FF"/>
     </w:rPr>
   </w:style>
-  <w:style w:type="table" w:styleId="LiBang">
+  <w:style w:type="table" w:styleId="TableGrid">
     <w:name w:val="Table Grid"/>
-    <w:basedOn w:val="BangThngthng"/>
+    <w:basedOn w:val="TableNormal"/>
     <w:rsid w:val="007A1DE8"/>
     <w:pPr>
       <w:widowControl w:val="0"/>
@@ -8813,9 +8813,9 @@
       </w:tblBorders>
     </w:tblPr>
   </w:style>
-  <w:style w:type="character" w:styleId="Siuktni">
+  <w:style w:type="character" w:styleId="Hyperlink">
     <w:name w:val="Hyperlink"/>
-    <w:basedOn w:val="Phngmcinhcuaoanvn"/>
+    <w:basedOn w:val="DefaultParagraphFont"/>
     <w:uiPriority w:val="99"/>
     <w:rsid w:val="005E2817"/>
     <w:rPr>
@@ -8825,7 +8825,7 @@
   </w:style>
   <w:style w:type="paragraph" w:customStyle="1" w:styleId="StyleHeading3Justified">
     <w:name w:val="Style Heading 3 + Justified"/>
-    <w:basedOn w:val="u3"/>
+    <w:basedOn w:val="Heading3"/>
     <w:rsid w:val="00A122CE"/>
     <w:rPr>
       <w:b w:val="0"/>
@@ -8833,13 +8833,13 @@
   </w:style>
   <w:style w:type="paragraph" w:customStyle="1" w:styleId="StyleHeading4Justified">
     <w:name w:val="Style Heading 4 + Justified"/>
-    <w:basedOn w:val="u4"/>
+    <w:basedOn w:val="Heading4"/>
     <w:rsid w:val="00A122CE"/>
   </w:style>
-  <w:style w:type="paragraph" w:styleId="Bongchuthich">
+  <w:style w:type="paragraph" w:styleId="BalloonText">
     <w:name w:val="Balloon Text"/>
-    <w:basedOn w:val="Binhthng"/>
-    <w:link w:val="BongchuthichChar"/>
+    <w:basedOn w:val="Normal"/>
+    <w:link w:val="BalloonTextChar"/>
     <w:rsid w:val="00746ED1"/>
     <w:rPr>
       <w:rFonts w:ascii="Tahoma" w:hAnsi="Tahoma" w:cs="Tahoma"/>
@@ -8847,10 +8847,10 @@
       <w:szCs w:val="16"/>
     </w:rPr>
   </w:style>
-  <w:style w:type="character" w:customStyle="1" w:styleId="BongchuthichChar">
-    <w:name w:val="Bóng chú thích Char"/>
-    <w:basedOn w:val="Phngmcinhcuaoanvn"/>
-    <w:link w:val="Bongchuthich"/>
+  <w:style w:type="character" w:customStyle="1" w:styleId="BalloonTextChar">
+    <w:name w:val="Balloon Text Char"/>
+    <w:basedOn w:val="DefaultParagraphFont"/>
+    <w:link w:val="BalloonText"/>
     <w:rsid w:val="00746ED1"/>
     <w:rPr>
       <w:rFonts w:ascii="Tahoma" w:hAnsi="Tahoma" w:cs="Tahoma"/>
@@ -8859,9 +8859,9 @@
       <w:lang w:val="vi-VN"/>
     </w:rPr>
   </w:style>
-  <w:style w:type="paragraph" w:styleId="ThngthngWeb">
+  <w:style w:type="paragraph" w:styleId="NormalWeb">
     <w:name w:val="Normal (Web)"/>
-    <w:basedOn w:val="Binhthng"/>
+    <w:basedOn w:val="Normal"/>
     <w:uiPriority w:val="99"/>
     <w:unhideWhenUsed/>
     <w:rsid w:val="00746ED1"/>
@@ -8874,10 +8874,10 @@
       <w:lang w:val="en-US"/>
     </w:rPr>
   </w:style>
-  <w:style w:type="character" w:customStyle="1" w:styleId="utrangChar">
-    <w:name w:val="Đầu trang Char"/>
-    <w:basedOn w:val="Phngmcinhcuaoanvn"/>
-    <w:link w:val="utrang"/>
+  <w:style w:type="character" w:customStyle="1" w:styleId="HeaderChar">
+    <w:name w:val="Header Char"/>
+    <w:basedOn w:val="DefaultParagraphFont"/>
+    <w:link w:val="Header"/>
     <w:uiPriority w:val="99"/>
     <w:rsid w:val="00746ED1"/>
     <w:rPr>
@@ -8885,10 +8885,10 @@
       <w:lang w:val="vi-VN"/>
     </w:rPr>
   </w:style>
-  <w:style w:type="character" w:customStyle="1" w:styleId="ThnVnbanChar">
-    <w:name w:val="Thân Văn bản Char"/>
-    <w:basedOn w:val="Phngmcinhcuaoanvn"/>
-    <w:link w:val="ThnVnban"/>
+  <w:style w:type="character" w:customStyle="1" w:styleId="BodyTextChar">
+    <w:name w:val="Body Text Char"/>
+    <w:basedOn w:val="DefaultParagraphFont"/>
+    <w:link w:val="BodyText"/>
     <w:rsid w:val="003E0718"/>
     <w:rPr>
       <w:sz w:val="24"/>
@@ -9188,7 +9188,7 @@
 </file>
 
 <file path=customXml/itemProps1.xml><?xml version="1.0" encoding="utf-8"?>
-<ds:datastoreItem xmlns:ds="http://schemas.openxmlformats.org/officeDocument/2006/customXml" ds:itemID="{15F34C1E-E652-47C5-BCF1-3A401088F9B8}">
+<ds:datastoreItem xmlns:ds="http://schemas.openxmlformats.org/officeDocument/2006/customXml" ds:itemID="{FB010000-EC82-44D0-B696-4D9F6BD1CD0D}">
   <ds:schemaRefs>
     <ds:schemaRef ds:uri="http://schemas.openxmlformats.org/officeDocument/2006/bibliography"/>
   </ds:schemaRefs>

</xml_diff>